<commit_message>
Nathan first pass reviewer changes
</commit_message>
<xml_diff>
--- a/did/ssimm_did.docx
+++ b/did/ssimm_did.docx
@@ -164,7 +164,7 @@
         <w:t xml:space="preserve"> </w:t>
       </w:r>
       <w:r>
-        <w:t xml:space="preserve">show that numbers of different-sex, mixed-citizenship couples grew by 8 percent from 2013 to 2019 (from 3.8 million to 4.1 million), while corresponding same-sex couples increased by 197 percent (from 28 thousand to 82 thousand) in the same period. Despite this rapid increase, research on this population has been limited; existing work has largely focused on such unions only outside of the U.S.</w:t>
+        <w:t xml:space="preserve">show that numbers of different-sex, mixed-citizenship couples grew by 8 percent from 2013 to 2019 (from 4 million to 4.3 million), while corresponding same-sex couples increased by 159 percent (from 35 thousand to 92 thousand) in the same period. Despite this rapid increase, research on this population has been limited; existing work has largely focused on such unions only outside of the U.S.</w:t>
       </w:r>
       <w:r>
         <w:t xml:space="preserve"> </w:t>
@@ -174,6 +174,14 @@
       </w:r>
       <w:r>
         <w:t xml:space="preserve">.</w:t>
+      </w:r>
+    </w:p>
+    <w:p>
+      <w:pPr>
+        <w:pStyle w:val="BodyText"/>
+      </w:pPr>
+      <w:r>
+        <w:t xml:space="preserve">-0.2 percent (from 91,196 thousand to 91,016 thousand) in the same period.</w:t>
       </w:r>
     </w:p>
     <w:p>
@@ -2977,7 +2985,7 @@
         <w:pStyle w:val="FirstParagraph"/>
       </w:pPr>
       <w:r>
-        <w:t xml:space="preserve">We rely on three state-level controls to account for alternative explanations. We use state per capita income by year from the Bureau of Economic Analysis</w:t>
+        <w:t xml:space="preserve">We rely on three U.S. state-level controls to account for alternative explanations. Changes in incidence of mixed-citizenship same-sex couples in a given state may be affected both by the economic conditions in that state as well as that state’s LGB policies. Hence we use state per capita income by year from the Bureau of Economic Analysis</w:t>
       </w:r>
       <w:r>
         <w:t xml:space="preserve"> </w:t>
@@ -3721,7 +3729,7 @@
         <w:t xml:space="preserve">(López 2021; Hoogenraad 2021)</w:t>
       </w:r>
       <w:r>
-        <w:t xml:space="preserve">. Yet one particular type of mixed-citizenship union has seen a spectacular rise in the U.S.: Numbers of same-sex, mixed-citizenship couples grew from 28 thousand to 82 thousand between 2013 and 2019, far outpacing growth of corresponding different-sex couples. This rise aligns with the 2013 repeal of DOMA, which for the first time allowed U.S. citizens to sponsor the visa of a foreign-born spouse or fiancé</w:t>
+        <w:t xml:space="preserve">. Yet one particular type of mixed-citizenship union has seen a spectacular rise in the U.S.: Numbers of same-sex, mixed-citizenship couples grew from 35 thousand to 92 thousand between 2013 and 2019, far outpacing growth of corresponding different-sex couples. This rise aligns with the 2013 repeal of DOMA, which for the first time allowed U.S. citizens to sponsor the visa of a foreign-born spouse or fiancé</w:t>
       </w:r>
       <w:r>
         <w:t xml:space="preserve"> </w:t>
@@ -3973,7 +3981,7 @@
         </w:numPr>
       </w:pPr>
       <w:r>
-        <w:t xml:space="preserve">Although the ACS has data on year of immigration and year of marriage, it does not have year of partnership for unmarried couples, which are the predominant relationship type for same-sex couples in our sample: 27,090 are married while 49,127 are unmarried. Even so, in the Online Appendix we investigate the ordering of marriage and immigration for the subset of couples in our sample who are married. Most married same-sex, mixed-citizenship couples married after immigration, and our results hold for those who married at the time of or after immigration but not those who married before.</w:t>
+        <w:t xml:space="preserve">Although the ACS has data on year of immigration and year of marriage, it does not have year of partnership for unmarried couples, which are the predominant relationship type for individuals in same-sex couples in our sample: 54,180 are married while 98,254 are unmarried. Even so, in the Online Appendix we investigate the ordering of marriage and immigration for the subset of couples in our sample who are married. Most married same-sex, mixed-citizenship couples married after immigration, and our results hold for those who married at the time of or after immigration but not those who married before.</w:t>
       </w:r>
     </w:p>
     <w:p>

</xml_diff>

<commit_message>
some edits before SF resubmission
</commit_message>
<xml_diff>
--- a/did/ssimm_did.docx
+++ b/did/ssimm_did.docx
@@ -87,46 +87,67 @@
         <w:pStyle w:val="FirstParagraph"/>
       </w:pPr>
       <w:r>
-        <w:t xml:space="preserve">In the United States, research on unions,</w:t>
-      </w:r>
-      <w:r>
-        <w:t xml:space="preserve"> </w:t>
-      </w:r>
-      <w:r>
-        <w:t xml:space="preserve">“</w:t>
-      </w:r>
-      <w:r>
-        <w:t xml:space="preserve">a term encompassing marriage and nonmarital cohabitation</w:t>
-      </w:r>
-      <w:r>
-        <w:t xml:space="preserve">”</w:t>
-      </w:r>
-      <w:r>
-        <w:t xml:space="preserve"> </w:t>
-      </w:r>
-      <w:r>
-        <w:t xml:space="preserve">(Bloome and Ang 2020, 1754)</w:t>
-      </w:r>
-      <w:r>
-        <w:t xml:space="preserve">, historically privileges those in different-sex relationships. But following pioneering work, this line of research is increasingly recognizing the importance of incorporating same-sex couples</w:t>
-      </w:r>
-      <w:r>
-        <w:t xml:space="preserve"> </w:t>
-      </w:r>
-      <w:r>
-        <w:t xml:space="preserve">(Baumle, Compton, and Poston 2009; Carrington 1999; Rosenfeld and Kim 2005; Kolk and Andersson 2020; Moore 2011; Sullivan 2004; Umberson et al. 2015)</w:t>
-      </w:r>
-      <w:r>
-        <w:t xml:space="preserve">. New cultural and legal recognition of these alternative family formations helps drive more research into this domain. Now, studies seek to understand how previous demographic and sociological theories are strengthened or must be re-imagined when considering these alternative arrangements</w:t>
-      </w:r>
-      <w:r>
-        <w:t xml:space="preserve"> </w:t>
-      </w:r>
-      <w:r>
-        <w:t xml:space="preserve">(Martell and Nash 2020; Reczek et al. 2017; Manning, Brown, and Stykes 2016)</w:t>
-      </w:r>
-      <w:r>
-        <w:t xml:space="preserve">. We contribute to this rich scholarly tradition by considering an additional union type: those containing individuals of the same sex but of mixed citizenship statuses (where one partner is a U.S. citizen and the other a non-U.S. citizen).</w:t>
+        <w:t xml:space="preserve">While mixed-citizenship couples generally face barriers to union formation</w:t>
+      </w:r>
+      <w:r>
+        <w:t xml:space="preserve"> </w:t>
+      </w:r>
+      <w:r>
+        <w:t xml:space="preserve">(López 2021)</w:t>
+      </w:r>
+      <w:r>
+        <w:t xml:space="preserve">, numbers of same-sex couples containing one U.S. citizen and one non-citizen are dramatically increasing. This has co-occured with an important policy change: In 2013, the U.S. Supreme Court ruled the Defense of Marriage Act (DOMA) unconstitutional.</w:t>
+      </w:r>
+      <w:r>
+        <w:rPr>
+          <w:vertAlign w:val="superscript"/>
+        </w:rPr>
+        <w:t xml:space="preserve">1</w:t>
+      </w:r>
+      <w:r>
+        <w:t xml:space="preserve"> </w:t>
+      </w:r>
+      <w:r>
+        <w:t xml:space="preserve">For the first time, U.S. citizens could sponsor the visa of their same-sex fiancé or spouse</w:t>
+      </w:r>
+      <w:r>
+        <w:t xml:space="preserve"> </w:t>
+      </w:r>
+      <w:r>
+        <w:t xml:space="preserve">(Edwards 2013; Carron 2015)</w:t>
+      </w:r>
+      <w:r>
+        <w:t xml:space="preserve">. In the years since, the U.S. population of immigrant-containing same-sex couples has grown rapidly</w:t>
+      </w:r>
+      <w:r>
+        <w:t xml:space="preserve"> </w:t>
+      </w:r>
+      <w:r>
+        <w:t xml:space="preserve">(Hoffmann and Velasco 2021; Redpath 2022)</w:t>
+      </w:r>
+      <w:r>
+        <w:t xml:space="preserve">. Data on cohabiting partners and spouses from the American Community Survey</w:t>
+      </w:r>
+      <w:r>
+        <w:t xml:space="preserve"> </w:t>
+      </w:r>
+      <w:r>
+        <w:t xml:space="preserve">(ACS, Ruggles et al. 2021)</w:t>
+      </w:r>
+      <w:r>
+        <w:t xml:space="preserve"> </w:t>
+      </w:r>
+      <w:r>
+        <w:t xml:space="preserve">show that numbers of different-sex, mixed-citizenship couples grew by 8 percent from 2013 to 2019 (from 3.8 million to 4.1 million), while corresponding same-sex couples increased by 197 percent (from 28 thousand to 82 thousand) in the same period. Despite this rapid increase, research on this population has been limited; existing work has largely focused on such unions only outside of the U.S.</w:t>
+      </w:r>
+      <w:r>
+        <w:t xml:space="preserve"> </w:t>
+      </w:r>
+      <w:r>
+        <w:t xml:space="preserve">(Chauvin et al. 2021; Salcedo Robledo 2013; Badgett 2011)</w:t>
+      </w:r>
+      <w:r>
+        <w:t xml:space="preserve">.</w:t>
       </w:r>
     </w:p>
     <w:p>
@@ -134,77 +155,6 @@
         <w:pStyle w:val="BodyText"/>
       </w:pPr>
       <w:r>
-        <w:t xml:space="preserve">While mixed-citizenship couples generally face barriers to union formation</w:t>
-      </w:r>
-      <w:r>
-        <w:t xml:space="preserve"> </w:t>
-      </w:r>
-      <w:r>
-        <w:t xml:space="preserve">(López 2021)</w:t>
-      </w:r>
-      <w:r>
-        <w:t xml:space="preserve">, numbers of mixed-citizenship, same-sex unions in the U.S. are dramatically increasing. This is likely due to an important policy change: In 2013, the U.S. Supreme Court ruled the Defense of Marriage Act (DOMA) unconstitutional.</w:t>
-      </w:r>
-      <w:r>
-        <w:rPr>
-          <w:vertAlign w:val="superscript"/>
-        </w:rPr>
-        <w:t xml:space="preserve">1</w:t>
-      </w:r>
-      <w:r>
-        <w:t xml:space="preserve"> </w:t>
-      </w:r>
-      <w:r>
-        <w:t xml:space="preserve">For the first time, U.S. citizens could sponsor the visa of their same-sex fiancé or spouse</w:t>
-      </w:r>
-      <w:r>
-        <w:t xml:space="preserve"> </w:t>
-      </w:r>
-      <w:r>
-        <w:t xml:space="preserve">(Edwards 2013; Carron 2015)</w:t>
-      </w:r>
-      <w:r>
-        <w:t xml:space="preserve">. In the years since, the U.S. population of same-sex couples with an immigrant has grown rapidly</w:t>
-      </w:r>
-      <w:r>
-        <w:t xml:space="preserve"> </w:t>
-      </w:r>
-      <w:r>
-        <w:t xml:space="preserve">(Hoffmann and Velasco 2021; Redpath 2022)</w:t>
-      </w:r>
-      <w:r>
-        <w:t xml:space="preserve">. Data on cohabiting partners and spouses from the American Community Survey</w:t>
-      </w:r>
-      <w:r>
-        <w:t xml:space="preserve"> </w:t>
-      </w:r>
-      <w:r>
-        <w:t xml:space="preserve">(ACS, Ruggles et al. 2021)</w:t>
-      </w:r>
-      <w:r>
-        <w:t xml:space="preserve"> </w:t>
-      </w:r>
-      <w:r>
-        <w:t xml:space="preserve">show that numbers of different-sex, mixed-citizenship couples grew by 8 percent from 2013 to 2019 (from 4 million to 4.3 million), while corresponding same-sex couples increased by 159 percent (from 35 thousand to 92 thousand) in the same period. Despite this rapid increase, research on this population has been limited; existing work has largely focused on such unions only outside of the U.S.</w:t>
-      </w:r>
-      <w:r>
-        <w:t xml:space="preserve"> </w:t>
-      </w:r>
-      <w:r>
-        <w:t xml:space="preserve">(Chauvin et al. 2021; Salcedo Robledo 2013; Badgett 2011)</w:t>
-      </w:r>
-      <w:r>
-        <w:t xml:space="preserve">.</w:t>
-      </w:r>
-      <w:r>
-        <w:br/>
-      </w:r>
-    </w:p>
-    <w:p>
-      <w:pPr>
-        <w:pStyle w:val="BodyText"/>
-      </w:pPr>
-      <w:r>
         <w:t xml:space="preserve">The growth of this union type calls for additional research to understand how this population confirms or complicates existing theory. While the DOMA decision opened this union pathway to all, uptake is unlikely to be homogeneous and may reinforce existing inequalities. Namely, we bring in theories from cultural sociology to argue that, like all relationship forms, same-sex unions are cultural objects specific to time and place</w:t>
       </w:r>
       <w:r>
@@ -232,7 +182,7 @@
         <w:t xml:space="preserve">(Carron 2015)</w:t>
       </w:r>
       <w:r>
-        <w:t xml:space="preserve">. Therefore, we ask: How do country-of-origin policies influence the incidence of mixed-citizenship, same-sex couples in the U.S. following the repeal of DOMA? Ultimately, we argue that the repeal of DOMA will likely function as a pathway to spousal visas only when an immigrant’s country of origin’s institutional context is affirming of LGB communities.</w:t>
+        <w:t xml:space="preserve">. Therefore, we ask: How do country-of-origin policies influence the incidence of mixed-citizenship, same-sex couples in the U.S. following the repeal of DOMA? Ultimately, we argue that the repeal of DOMA likely functions as a pathway to spousal visas only when an immigrant’s country of origin’s institutional context is affirming of LGB communities.</w:t>
       </w:r>
     </w:p>
     <w:p>
@@ -289,7 +239,7 @@
         <w:t xml:space="preserve">(Redpath 2022)</w:t>
       </w:r>
       <w:r>
-        <w:t xml:space="preserve">. We proxy the cultural environment at the country of origin through LGB policies by relying on an original dataset indexing LGB policy changes in 123 countries from 1991 to 2019</w:t>
+        <w:t xml:space="preserve">. We proxy the cultural environment at the country of origin through LGB policies, relying on an original dataset indexing LGB policy changes in 123 countries from 1991 to 2019</w:t>
       </w:r>
       <w:r>
         <w:t xml:space="preserve"> </w:t>
@@ -378,7 +328,7 @@
         <w:t xml:space="preserve"> </w:t>
       </w:r>
       <w:r>
-        <w:t xml:space="preserve">in 2013. Enacted in 1996, DOMA prevented the recognition of same-sex marriages by instilling a heterosexual definition of marriage across the federal government. Even after same-sex marriages were legalized at the state level, this recognition did not open access to federal marriage benefits. Same-sex couples could only file federal tax returns jointly, secure Social Security benefits, or participate in federal programs like the Supplemental Nutrition Assistance Program after the 2013</w:t>
+        <w:t xml:space="preserve">in 2013. Enacted in 1996, DOMA prevented the recognition of same-sex marriages by instilling a heterosexual definition of marriage across the federal government. Even after same-sex marriages were legalized at the state level, this recognition did not open access to federal marriage benefits. Not until after the 2013</w:t>
       </w:r>
       <w:r>
         <w:t xml:space="preserve"> </w:t>
@@ -394,7 +344,7 @@
         <w:t xml:space="preserve"> </w:t>
       </w:r>
       <w:r>
-        <w:t xml:space="preserve">decision.</w:t>
+        <w:t xml:space="preserve">decision could same-sex couples file federal tax returns jointly, secure Social Security benefits, or participate in federal programs like the Supplemental Nutrition Assistance Program.</w:t>
       </w:r>
     </w:p>
     <w:p>
@@ -411,7 +361,7 @@
         <w:t xml:space="preserve">(Edwards 2013)</w:t>
       </w:r>
       <w:r>
-        <w:t xml:space="preserve">. The federal government has long provided a pathway for U.S. citizens to secure permanent residency, and eventual citizenship, for their migrant spouses and fiancé(e)s. Indeed, family reunification is privileged within U.S. migration law and such cases represent the vast majority of U.S. immigrant visas issued.</w:t>
+        <w:t xml:space="preserve">. The federal government has long provided a pathway for U.S. citizens to secure permanent residency, and eventual citizenship, for their migrant spouses and fiancé(e)s. Indeed, family reunification is privileged in U.S. migration law, and such cases represent the majority of U.S. immigrant visas issued.</w:t>
       </w:r>
       <w:r>
         <w:rPr>
@@ -423,7 +373,7 @@
         <w:t xml:space="preserve"> </w:t>
       </w:r>
       <w:r>
-        <w:t xml:space="preserve">However, DOMA categorically denied access to these visas to partners of the same sex because the federal government did not recognize same-sex unions as legitimate or valid. Additionally, DOMA had a downstream effect where, even if a U.S. state were to legalize same-sex marriage, mixed-citizenship couples were unlikely to take advantage of these state-level benefits. This is because a condition of non-permanent residents’ visas is to not show intent on staying in the U.S. permanently – something marriage to a U.S. citizen could potentially violate. The</w:t>
+        <w:t xml:space="preserve">However, DOMA categorically denied access to these visas to partners of the same sex because the federal government did not recognize same-sex unions as legitimate. Additionally, DOMA had a downstream effect where, even if a U.S. state legalized same-sex marriage, mixed-citizenship couples were unlikely to take advantage of state-level benefits. This is because a condition of non-permanent residents’ visas is to not show intent on staying in the U.S. permanently – something marriage to a U.S. citizen could potentially violate. The</w:t>
       </w:r>
       <w:r>
         <w:t xml:space="preserve"> </w:t>
@@ -459,7 +409,7 @@
         <w:pStyle w:val="BodyText"/>
       </w:pPr>
       <w:r>
-        <w:t xml:space="preserve">The dramatic rise in mixed-citizenship, same-sex unions found by Redpath can be the result of two distinct mechanisms: increased entry into such unions of individuals already residing in the U.S., or new immigration of one or both members of the couple into the U.S. as a result of the policy shift.</w:t>
+        <w:t xml:space="preserve">The dramatic rise in mixed-citizenship, same-sex unions found by Redpath may result from two distinct mechanisms: (1) increased entry into such unions of individuals already residing in the U.S. or (2) new immigration of one or both members of the couple into the U.S. as a result of the policy shift.</w:t>
       </w:r>
       <w:r>
         <w:rPr>
@@ -506,7 +456,7 @@
         <w:pStyle w:val="FirstParagraph"/>
       </w:pPr>
       <w:r>
-        <w:t xml:space="preserve">Family formation, especially processes related to unions, remains a central concern of many sociologists and demographers. There are a number of reasons for this attention: Unions are subjectively important to many individuals’ everyday lives, they influence a range of outcomes (e.g., health and well-being, economic mobility, social integration), and their formation and structure reveal ongoing social transformations in society (e.g., gendered labor force participation, (de)institutionalization of cultural norms, changing migration patterns). We weave together different threads of union formation scholarship – especially those relating to culture and policy – to provide a theoretical framework for answering our research question.</w:t>
+        <w:t xml:space="preserve">Family formation – especially processes related to unions – remains a central concern of many sociologists and demographers. There are a number of reasons for this attention: Unions are subjectively important to many individuals’ everyday lives, they influence a range of outcomes (e.g., health and well-being, economic mobility, social integration), and their formation and structure reveal ongoing social transformations in society (e.g., gendered labor force participation, (de)institutionalization of cultural norms, changing migration patterns). We weave together different threads of union formation scholarship – especially those relating to culture and policy – to provide a theoretical framework for answering our research question.</w:t>
       </w:r>
     </w:p>
     <w:p>
@@ -532,7 +482,7 @@
         <w:t xml:space="preserve">(Desai and Andrist 2010; Yu and Xie 2015)</w:t>
       </w:r>
       <w:r>
-        <w:t xml:space="preserve">. Yet,</w:t>
+        <w:t xml:space="preserve">. Yet</w:t>
       </w:r>
       <w:r>
         <w:t xml:space="preserve"> </w:t>
@@ -603,7 +553,7 @@
         <w:t xml:space="preserve">(Adamczyk and Pitt 2009; Adamczyk and Liao 2019; Lax and Phillips 2009)</w:t>
       </w:r>
       <w:r>
-        <w:t xml:space="preserve">. But policies are also an important trigger to shape subsequent possibilities in an interactive, recursive process</w:t>
+        <w:t xml:space="preserve">. But policies are also an important trigger to shape subsequent cultural possibilities in an interactive, recursive process</w:t>
       </w:r>
       <w:r>
         <w:t xml:space="preserve"> </w:t>
@@ -612,7 +562,7 @@
         <w:t xml:space="preserve">(Abou-Chadi and Finnigan 2019; Hiller and Recoules 2013; Hooghe and Meeusen 2013; Kazyak and Stange 2018)</w:t>
       </w:r>
       <w:r>
-        <w:t xml:space="preserve">. For example, interracial marriages, same-sex marriages, providing women greater autonomy in divorce proceedings, and the rise in nonmarital cohabitation in the U.S. reflect evolving cultural values that connect to changes in these arrangements’ legal governance</w:t>
+        <w:t xml:space="preserve">. For example, interracial marriages, same-sex marriages, divorce proceedings that confer women greater autonomy, and the rise in nonmarital cohabitation in the U.S. reflect evolving cultural values that connect to changes in these arrangements’ legal governance</w:t>
       </w:r>
       <w:r>
         <w:t xml:space="preserve"> </w:t>
@@ -648,7 +598,7 @@
         <w:t xml:space="preserve"> </w:t>
       </w:r>
       <w:r>
-        <w:t xml:space="preserve">policies result in stratified participation based on how couples both fit these ideal types and have the requisite resources to access their benefits. The close interactions between public policy and the cultural norms societies place onto unions means that</w:t>
+        <w:t xml:space="preserve">policies result in stratified participation based on how couples both fit these ideal types and have the requisite resources to access their benefits. The close interactions between public policy and the cultural norms societies place onto unions mean that</w:t>
       </w:r>
       <w:r>
         <w:t xml:space="preserve"> </w:t>
@@ -669,7 +619,7 @@
         <w:t xml:space="preserve">(Sassler and Lichter 2020, 49)</w:t>
       </w:r>
       <w:r>
-        <w:t xml:space="preserve">. While the adoption of any one policy is subject to several factors, a substantial set of literature details that, broadly, public policies and cultural environments are inextricably linked</w:t>
+        <w:t xml:space="preserve">. While the adoption of any one policy is subject to several factors, a substantial swath of literature details that, broadly, public policies and cultural environments are inextricably linked</w:t>
       </w:r>
       <w:r>
         <w:t xml:space="preserve"> </w:t>
@@ -686,7 +636,7 @@
         <w:pStyle w:val="BodyText"/>
       </w:pPr>
       <w:r>
-        <w:t xml:space="preserve">We turn to understanding this policy and culture interaction regarding mixed-citizenship, same-sex unions. Research centering this specific union type is limited (see below for some exceptions); as such, we draw from existing research on mixed-citizenship and same-sex unions, generally. First, a significant body of research focuses on unions between citizens by birth and non-citizen immigrants, both in the U.S.</w:t>
+        <w:t xml:space="preserve">We aim to understand this interaction of policy and culture as it relates to mixed-citizenship, same-sex unions. Research centering this union type is limited (see below for some exceptions); as such, we draw from existing research on mixed-citizenship and same-sex unions, generally. First, a significant body of research focuses on unions between citizens by birth and non-citizen immigrants, both in the U.S.</w:t>
       </w:r>
       <w:r>
         <w:t xml:space="preserve"> </w:t>
@@ -757,7 +707,7 @@
         <w:t xml:space="preserve"> </w:t>
       </w:r>
       <w:r>
-        <w:t xml:space="preserve">(Gates 2015; Reczek 2020; Baumle, Compton, and Poston 2009; Baumle 2013)</w:t>
+        <w:t xml:space="preserve">(Baumle, Compton, and Poston 2009; Carrington 1999; Rosenfeld and Kim 2005; Kolk and Andersson 2020; Moore 2011; Sullivan 2004; Umberson et al. 2015)</w:t>
       </w:r>
       <w:r>
         <w:t xml:space="preserve">. Especially following recent U.S. state and federal legalizations in marriage equality, this work compares same-sex to different-sex couples across a range of outcomes, including patterns of assortative mating</w:t>
@@ -849,7 +799,7 @@
         <w:t xml:space="preserve">(Luibhéid 2008)</w:t>
       </w:r>
       <w:r>
-        <w:t xml:space="preserve">. Queer migration research is expanding, yet this area of research largely focuses on refugees seeking asylum in the U.S. or qualitative studies into the motivations and experiences of queer migrants. Thus, scholarship sitting at the intersection of these fields is limited – especially quantitative work. A 2006, U.S. report</w:t>
+        <w:t xml:space="preserve">. Queer migration research is expanding, yet this area of research largely focuses on refugees seeking asylum in the U.S. or qualitative studies into the motivations and experiences of queer migrants. Thus, scholarship sitting at the intersection of these fields is limited – especially quantitative work. A 2006 report</w:t>
       </w:r>
       <w:r>
         <w:t xml:space="preserve"> </w:t>
@@ -885,7 +835,7 @@
         <w:t xml:space="preserve"> </w:t>
       </w:r>
       <w:r>
-        <w:t xml:space="preserve">suggests that – even when a legal pathway to partner residency exists – same-sex, mixed-citizenship couples face greater bureaucratic suspicion of the legitimacy of their relationships than different-sex couples. As such, other scholars question the extent to which marriage equality has actually provided pathways to citizenship for same-sex non-citizen partners</w:t>
+        <w:t xml:space="preserve">suggests that – even when a legal pathway to partner residency exists – same-sex, mixed-citizenship couples face greater bureaucratic suspicion of the legitimacy of their relationships than different-sex couples. As such, other scholars question the extent to which marriage equality has actually provided pathways to citizenship for same-sex, non-citizen partners</w:t>
       </w:r>
       <w:r>
         <w:t xml:space="preserve"> </w:t>
@@ -894,16 +844,7 @@
         <w:t xml:space="preserve">(Badgett 2011; Carron 2015)</w:t>
       </w:r>
       <w:r>
-        <w:t xml:space="preserve">. Consequently, attending to this union type is important due to its rapid growth in the U.S., as demonstrated in Figure</w:t>
-      </w:r>
-      <w:r>
-        <w:t xml:space="preserve"> </w:t>
-      </w:r>
-      <w:r>
-        <w:t xml:space="preserve">1</w:t>
-      </w:r>
-      <w:r>
-        <w:t xml:space="preserve">, and because we do not know the degree to which these unions confirm or challenge existing theories in how culture sets up participation in particular union types and stratifies access to public policy benefits.</w:t>
+        <w:t xml:space="preserve">. Consequently, attending to this union type is important due to its rapid growth in the U.S. and because we do not know the degree to which these unions confirm or challenge existing theories of how culture sets up participation in particular union types and stratifies access to public policy benefits.</w:t>
       </w:r>
     </w:p>
     <w:bookmarkEnd w:id="22"/>
@@ -921,7 +862,7 @@
         <w:pStyle w:val="FirstParagraph"/>
       </w:pPr>
       <w:r>
-        <w:t xml:space="preserve">Although the DOMA decision equally applied to all mixed-citizenship couples, Figure</w:t>
+        <w:t xml:space="preserve">Although the DOMA decision applied equally to all mixed-citizenship couples, Figure</w:t>
       </w:r>
       <w:r>
         <w:t xml:space="preserve"> </w:t>
@@ -933,7 +874,7 @@
         <w:t xml:space="preserve"> </w:t>
       </w:r>
       <w:r>
-        <w:t xml:space="preserve">highlights an important line of differentiation: There is a distinct rise in couples where the non-U.S. citizen came from a country with more progressive LGB policies. Numbers of couples where the non-U.S. citizen came from a country with regressive LGB policies – such as bans on sodomy, or anti-LGB</w:t>
+        <w:t xml:space="preserve">highlights an important line of differentiation: There is a distinct rise in couples where the non-U.S. citizen came from a country with more progressive LGB policies. Numbers of couples where the non-U.S. citizen came from a country with regressive LGB policies – such as bans on sodomy or anti-LGB</w:t>
       </w:r>
       <w:r>
         <w:t xml:space="preserve"> </w:t>
@@ -951,7 +892,7 @@
         <w:t xml:space="preserve"> </w:t>
       </w:r>
       <w:r>
-        <w:t xml:space="preserve">laws – remain unchanged. Why might this be? Why would conditions at the immigrant partner’s country of origin influence the distribution of same-sex union formation across the population of mixed-citizen couples in the U.S.? We argue that by investigating the interplay between law and culture, we can understand these diverging trends.</w:t>
+        <w:t xml:space="preserve">laws – remain virtually unchanged. Why might this be? Why would conditions at the immigrant partner’s country of origin influence the distribution of same-sex union formation across the population of mixed-citizen couples in the U.S.? We argue that by investigating the interplay between law and culture, we can understand these diverging trends.</w:t>
       </w:r>
     </w:p>
     <w:p>
@@ -959,7 +900,7 @@
         <w:pStyle w:val="BodyText"/>
       </w:pPr>
       <w:r>
-        <w:t xml:space="preserve">As mentioned, relationships, and marriage specifically, are unique cultural products</w:t>
+        <w:t xml:space="preserve">Relationships, and marriage specifically, are unique cultural products</w:t>
       </w:r>
       <w:r>
         <w:t xml:space="preserve"> </w:t>
@@ -968,7 +909,7 @@
         <w:t xml:space="preserve">(Rosenfeld 2007)</w:t>
       </w:r>
       <w:r>
-        <w:t xml:space="preserve">. The rituals, symbols, norms, and laws that govern them have different instantiations depending on the time and place. These cultural products then influence and are influenced by the legal expectations and conditions associated with relationships</w:t>
+        <w:t xml:space="preserve">. The rituals, symbols, norms, and laws that govern them have different instantiations depending on time and place. These cultural products then influence and are influenced by the legal expectations and conditions associated with relationships</w:t>
       </w:r>
       <w:r>
         <w:t xml:space="preserve"> </w:t>
@@ -1021,7 +962,7 @@
         <w:pStyle w:val="BodyText"/>
       </w:pPr>
       <w:r>
-        <w:t xml:space="preserve">Of the many consequences of these shifts toward more progressive policies, one is that they shift understandings of what it permissible and seen as possible. Prior to state recognition, there are often public campaigns by LGBT+ organizers seeking to influence broad support. While geared toward the general public, this campaign rhetoric and imagery also socializes LGB individuals into the appropriateness of participating in institutions long exclusive to heterosexuals</w:t>
+        <w:t xml:space="preserve">Of the many consequences of these shifts toward more progressive policies, one is that they shift understandings of what is permissible and seen as possible. Prior to state recognition, there are often public campaigns by LGBT+ organizers seeking to influence broad support. While geared toward the general public, this campaign rhetoric and imagery also socializes LGB individuals into the appropriateness of participating in institutions long exclusive to heterosexuals</w:t>
       </w:r>
       <w:r>
         <w:t xml:space="preserve"> </w:t>
@@ -1056,7 +997,7 @@
         <w:pStyle w:val="BodyText"/>
       </w:pPr>
       <w:r>
-        <w:t xml:space="preserve">Conversely, policy environments that are especially regressive may hinder the formation of mixed-citizenship, same-sex unions by immigrants in the U.S. This can operate in multiple ways. First, regressive contexts can potentially limit the desirability of forming a same-sex union by limiting what is seen as possible</w:t>
+        <w:t xml:space="preserve">Conversely, policy environments that are especially regressive may hinder the formation of mixed-citizenship, same-sex unions by immigrants in the U.S. First, regressive contexts can potentially limit the desirability of forming a same-sex union by limiting what is seen as possible</w:t>
       </w:r>
       <w:r>
         <w:t xml:space="preserve"> </w:t>
@@ -1127,7 +1068,7 @@
         <w:t xml:space="preserve">(van Zyl 2011)</w:t>
       </w:r>
       <w:r>
-        <w:t xml:space="preserve">. As mentioned, the liberalization of LGBT+ rights and same-sex union laws strongly corresponds to existing levels of individualistic, self-expression values within society</w:t>
+        <w:t xml:space="preserve">. As mentioned, the liberalization of LGBT+ rights and same-sex union laws strongly correspond to existing levels of individualistic, self-expression values within society</w:t>
       </w:r>
       <w:r>
         <w:t xml:space="preserve"> </w:t>
@@ -3051,7 +2992,7 @@
         <w:t xml:space="preserve">(BLS 2020)</w:t>
       </w:r>
       <w:r>
-        <w:t xml:space="preserve">. All monetary variables are adjusted to 1999 U.S. dollars. To create the U.S. state LGB policy index, we compile data from the Movement Advancement Project.</w:t>
+        <w:t xml:space="preserve">. All monetary variables are adjusted to 1999 U.S. dollars. To create the U.S. state LGB policy index, we compile data from the Movement Advancement Project,</w:t>
       </w:r>
       <w:r>
         <w:rPr>
@@ -3063,7 +3004,7 @@
         <w:t xml:space="preserve"> </w:t>
       </w:r>
       <w:r>
-        <w:t xml:space="preserve">a leading LGB organization in the U.S. that collects data on a number of relevant policies. Our state index comprises both progressive policies (full marriage equality, recognition of civil unions and domestic partnerships, ban on employment and housing discrimination based on sexual orientation, hate crime protections based on sexual orientation, legal joint adoption by same-sex couples, and a ban on conversation therapy for minors) and regressive policies (criminalization of sodomy, state constitutional bans of marriage equality, religious freedom exemptions to discriminate against same-sex couples in adoption, and state-level bans on local non-discrimination ordinances encompassing sexual orientation). In the years we consider, the state index ranges from -2 to 7, with a mean of 2.3.</w:t>
+        <w:t xml:space="preserve">a leading LGB organization in the U.S. that collects data on a number of relevant policies. Our state index comprises both progressive policies (full marriage equality, recognition of civil unions and domestic partnerships, ban on employment and housing discrimination based on sexual orientation, hate crime protections based on sexual orientation, legal joint adoption by same-sex couples, and a ban on conversation therapy for minors) and regressive policies (criminalization of sodomy, state constitutional bans of marriage equality, religious freedom exemptions to discriminate against same-sex couples in adoption, and state-level bans on local non-discrimination ordinances encompassing sexual orientation). This index is based on enforceable laws; for example, the index accounts for when a federal law or precedent invalidates state laws. In the years we consider, the state index ranges from -2 to 7, with a mean of 2.3.</w:t>
       </w:r>
     </w:p>
     <w:bookmarkEnd w:id="27"/>
@@ -3774,7 +3715,7 @@
         <w:t xml:space="preserve">(López 2021; Hoogenraad 2021)</w:t>
       </w:r>
       <w:r>
-        <w:t xml:space="preserve">. Yet one particular type of mixed-citizenship union has seen a spectacular rise in the U.S.: Numbers of same-sex, mixed-citizenship couples grew from 35 thousand to 92 thousand between 2013 and 2019, far outpacing growth of corresponding different-sex couples. This rise aligns with the 2013 repeal of DOMA, which for the first time allowed U.S. citizens to sponsor the visa of a foreign-born spouse or fiancé</w:t>
+        <w:t xml:space="preserve">. Yet one particular type of mixed-citizenship union has seen a spectacular rise in the U.S.: Numbers of same-sex, mixed-citizenship couples grew from 28 thousand to 82 thousand between 2013 and 2019, far outpacing growth of corresponding different-sex couples. This rise aligns with the 2013 repeal of DOMA, which for the first time allowed U.S. citizens to sponsor the visa of a foreign-born spouse or fiancé</w:t>
       </w:r>
       <w:r>
         <w:t xml:space="preserve"> </w:t>
@@ -3861,7 +3802,15 @@
         <w:pStyle w:val="BodyText"/>
       </w:pPr>
       <w:r>
-        <w:t xml:space="preserve">Our analyses open the door for future investigations to both overcome the limitations in our research design and expand our understanding of union formation and LGB migration. First, our analysis cannot assess the pathway through which a mixed-citizenship, same-sex union came to be. For example, we cannot ascertain whether the non-citizen partner already resided in the U.S. on another visa (e.g., employment-based) or came to the U.S. directly from their country of origin on a spousal or fiancé(e) visa. Future research should collect the necessary data to investigate this empirically. Second, the use of the ACS constrains our sample to only cohabiting couples and not the entire population of mixed-citizenship, same-sex unions in the U.S. Previous research shows that the vast majority of both same- and different-sex couples are cohabiting, although the former do so at somewhat lower rates</w:t>
+        <w:t xml:space="preserve">Our analyses open the door for future investigations to both overcome the limitations in our research design and expand our understanding of union formation and LGB migration. First, our analysis cannot assess the pathway through which a mixed-citizenship, same-sex union came to be. For example, we cannot ascertain whether the non-citizen partner already resided in the U.S. on another visa (e.g., employment-based) or came to the U.S. directly from their country of origin on a spousal or fiancé(e) visa. Future research should collect the necessary data to investigate this empirically.</w:t>
+      </w:r>
+    </w:p>
+    <w:p>
+      <w:pPr>
+        <w:pStyle w:val="BodyText"/>
+      </w:pPr>
+      <w:r>
+        <w:t xml:space="preserve">Second, the use of the ACS constrains our sample to only cohabiting couples and not the entire population of mixed-citizenship, same-sex unions in the U.S. Previous research shows that the vast majority of both same- and different-sex couples are cohabiting, although the former do so at somewhat lower rates</w:t>
       </w:r>
       <w:r>
         <w:t xml:space="preserve"> </w:t>
@@ -3908,7 +3857,15 @@
         <w:t xml:space="preserve"> </w:t>
       </w:r>
       <w:r>
-        <w:t xml:space="preserve">documents, it may be the most privileged individuals with a cosmopolitan cultural orientation who end up in cross-national relationships. If so, this would strengthen the current study by demonstrating that these cultural processes continue at the individual-level as well. Finally, surveys similar to the ACS exist in several other countries that now recognize same-sex partners for immigration purposes (e.g. the Labour Force Survey in the United Kingdom and the Enquête Emploi in France). Thus, future work should assess whether our findings are distinct to the U.S. or these trends generalize across countries where similar policy shifts occur. Doing so will help produce a broader understanding of how policy and culture shape sexual migration and union formation for LGB individuals, including how LGB policy in potential destination countries may shape migration choices.</w:t>
+        <w:t xml:space="preserve">documents, it may be the most privileged individuals with a cosmopolitan cultural orientation who end up in cross-national relationships. If so, this would strengthen the current study by demonstrating that these cultural processes continue at the individual-level as well.</w:t>
+      </w:r>
+    </w:p>
+    <w:p>
+      <w:pPr>
+        <w:pStyle w:val="BodyText"/>
+      </w:pPr>
+      <w:r>
+        <w:t xml:space="preserve">Finally, our findings suggest the importance of identity-based policies in understanding migration and union formation, but cross-national data are needed to assess whether these results generalize to similar policy shifts in countries besides the U.S. Relatedly, these results highlight the complicated relationship between country-of-origin policies, country-of-destination policies, migration decisions, and union formation for queer couples. While our focus has been on country-of-origin processes, similar forces likely affect choice of destination country and how and whether non-migrants select partners – including whether these are same-sex or non-citizen. In addition, the end of DOMA presents one occasion where the dynamic interplay between LGB policies around the world crystallized into an auspicious opportunity for queer union formation and migration. Cross-national research should assess other instances where this interplay has resulted in similar opportunities.</w:t>
       </w:r>
     </w:p>
     <w:p>
@@ -4050,7 +4007,7 @@
         </w:numPr>
       </w:pPr>
       <w:r>
-        <w:t xml:space="preserve">For example, in 2019, The U.S. issued 186,584 visas for immediate relatives of U.S. citizens and 190,938 for other family members, out of a total of 462,422 immigrant visas issued</w:t>
+        <w:t xml:space="preserve">For example, in 2019, the U.S. issued 186,584 visas for immediate relatives of U.S. citizens and 190,938 for other family members, out of a total of 462,422 immigrant visas issued</w:t>
       </w:r>
       <w:r>
         <w:t xml:space="preserve"> </w:t>
@@ -4340,7 +4297,7 @@
       </w:r>
     </w:p>
     <w:bookmarkEnd w:id="36"/>
-    <w:bookmarkStart w:id="226" w:name="references"/>
+    <w:bookmarkStart w:id="217" w:name="references"/>
     <w:p>
       <w:pPr>
         <w:pStyle w:val="Heading1"/>
@@ -4349,7 +4306,7 @@
         <w:t xml:space="preserve">References</w:t>
       </w:r>
     </w:p>
-    <w:bookmarkStart w:id="225" w:name="refs"/>
+    <w:bookmarkStart w:id="216" w:name="refs"/>
     <w:bookmarkStart w:id="38" w:name="ref-abou-chadi_2019_rights"/>
     <w:p>
       <w:pPr>
@@ -4858,13 +4815,13 @@
       </w:r>
     </w:p>
     <w:bookmarkEnd w:id="50"/>
-    <w:bookmarkStart w:id="52" w:name="ref-baumle_2013"/>
+    <w:bookmarkStart w:id="51" w:name="ref-baumle_2009"/>
     <w:p>
       <w:pPr>
         <w:pStyle w:val="Bibliography"/>
       </w:pPr>
       <w:r>
-        <w:t xml:space="preserve">Baumle, Amanda K., ed. 2013.</w:t>
+        <w:t xml:space="preserve">Baumle, Amanda K., D’Lane Compton, and Dudley L. Poston. 2009.</w:t>
       </w:r>
       <w:r>
         <w:t xml:space="preserve"> </w:t>
@@ -4874,21 +4831,21 @@
           <w:iCs/>
           <w:i/>
         </w:rPr>
-        <w:t xml:space="preserve">International</w:t>
+        <w:t xml:space="preserve">Same-</w:t>
       </w:r>
       <w:r>
         <w:rPr>
           <w:iCs/>
           <w:i/>
         </w:rPr>
-        <w:t xml:space="preserve"> </w:t>
+        <w:t xml:space="preserve">Sex Partners</w:t>
       </w:r>
       <w:r>
         <w:rPr>
           <w:iCs/>
           <w:i/>
         </w:rPr>
-        <w:t xml:space="preserve">Handbook</w:t>
+        <w:t xml:space="preserve">:</w:t>
       </w:r>
       <w:r>
         <w:rPr>
@@ -4902,7 +4859,7 @@
           <w:iCs/>
           <w:i/>
         </w:rPr>
-        <w:t xml:space="preserve">on the</w:t>
+        <w:t xml:space="preserve">The Social Demography</w:t>
       </w:r>
       <w:r>
         <w:rPr>
@@ -4916,7 +4873,7 @@
           <w:iCs/>
           <w:i/>
         </w:rPr>
-        <w:t xml:space="preserve">Demography</w:t>
+        <w:t xml:space="preserve">of</w:t>
       </w:r>
       <w:r>
         <w:rPr>
@@ -4930,299 +4887,153 @@
           <w:iCs/>
           <w:i/>
         </w:rPr>
+        <w:t xml:space="preserve">Sexual Orientation</w:t>
+      </w:r>
+      <w:r>
+        <w:t xml:space="preserve">.</w:t>
+      </w:r>
+      <w:r>
+        <w:t xml:space="preserve"> </w:t>
+      </w:r>
+      <w:r>
+        <w:t xml:space="preserve">SUNY Press</w:t>
+      </w:r>
+      <w:r>
+        <w:t xml:space="preserve">.</w:t>
+      </w:r>
+    </w:p>
+    <w:bookmarkEnd w:id="51"/>
+    <w:bookmarkStart w:id="52" w:name="ref-bea_2020"/>
+    <w:p>
+      <w:pPr>
+        <w:pStyle w:val="Bibliography"/>
+      </w:pPr>
+      <w:r>
+        <w:t xml:space="preserve">BEA. 2020.</w:t>
+      </w:r>
+      <w:r>
+        <w:t xml:space="preserve"> </w:t>
+      </w:r>
+      <w:r>
+        <w:t xml:space="preserve">“Regional</w:t>
+      </w:r>
+      <w:r>
+        <w:t xml:space="preserve"> </w:t>
+      </w:r>
+      <w:r>
+        <w:t xml:space="preserve">Data</w:t>
+      </w:r>
+      <w:r>
+        <w:t xml:space="preserve">:</w:t>
+      </w:r>
+      <w:r>
+        <w:t xml:space="preserve"> </w:t>
+      </w:r>
+      <w:r>
+        <w:t xml:space="preserve">GDP</w:t>
+      </w:r>
+      <w:r>
+        <w:t xml:space="preserve"> </w:t>
+      </w:r>
+      <w:r>
+        <w:t xml:space="preserve">and</w:t>
+      </w:r>
+      <w:r>
+        <w:t xml:space="preserve"> </w:t>
+      </w:r>
+      <w:r>
+        <w:t xml:space="preserve">Personal Income</w:t>
+      </w:r>
+      <w:r>
+        <w:t xml:space="preserve">.”</w:t>
+      </w:r>
+      <w:r>
+        <w:t xml:space="preserve"> </w:t>
+      </w:r>
+      <w:r>
+        <w:t xml:space="preserve">Bureau of Economic Analysis, U.S. Department of Commerce</w:t>
+      </w:r>
+      <w:r>
+        <w:t xml:space="preserve">.</w:t>
+      </w:r>
+    </w:p>
+    <w:bookmarkEnd w:id="52"/>
+    <w:bookmarkStart w:id="54" w:name="ref-benson_2009"/>
+    <w:p>
+      <w:pPr>
+        <w:pStyle w:val="Bibliography"/>
+      </w:pPr>
+      <w:r>
+        <w:t xml:space="preserve">Benson, Michaela, and Karen O’Reilly. 2009.</w:t>
+      </w:r>
+      <w:r>
+        <w:t xml:space="preserve"> </w:t>
+      </w:r>
+      <w:r>
+        <w:t xml:space="preserve">“Migration and the</w:t>
+      </w:r>
+      <w:r>
+        <w:t xml:space="preserve"> </w:t>
+      </w:r>
+      <w:r>
+        <w:t xml:space="preserve">Search</w:t>
+      </w:r>
+      <w:r>
+        <w:t xml:space="preserve"> </w:t>
+      </w:r>
+      <w:r>
+        <w:t xml:space="preserve">for a</w:t>
+      </w:r>
+      <w:r>
+        <w:t xml:space="preserve"> </w:t>
+      </w:r>
+      <w:r>
+        <w:t xml:space="preserve">Better Way</w:t>
+      </w:r>
+      <w:r>
+        <w:t xml:space="preserve"> </w:t>
+      </w:r>
+      <w:r>
         <w:t xml:space="preserve">of</w:t>
+      </w:r>
+      <w:r>
+        <w:t xml:space="preserve"> </w:t>
+      </w:r>
+      <w:r>
+        <w:t xml:space="preserve">Life</w:t>
+      </w:r>
+      <w:r>
+        <w:t xml:space="preserve">:</w:t>
+      </w:r>
+      <w:r>
+        <w:t xml:space="preserve"> </w:t>
+      </w:r>
+      <w:r>
+        <w:t xml:space="preserve">A Critical Exploration</w:t>
+      </w:r>
+      <w:r>
+        <w:t xml:space="preserve"> </w:t>
+      </w:r>
+      <w:r>
+        <w:t xml:space="preserve">of</w:t>
+      </w:r>
+      <w:r>
+        <w:t xml:space="preserve"> </w:t>
+      </w:r>
+      <w:r>
+        <w:t xml:space="preserve">Lifestyle Migration</w:t>
+      </w:r>
+      <w:r>
+        <w:t xml:space="preserve">.”</w:t>
+      </w:r>
+      <w:r>
+        <w:t xml:space="preserve"> </w:t>
       </w:r>
       <w:r>
         <w:rPr>
           <w:iCs/>
           <w:i/>
         </w:rPr>
-        <w:t xml:space="preserve"> </w:t>
-      </w:r>
-      <w:r>
-        <w:rPr>
-          <w:iCs/>
-          <w:i/>
-        </w:rPr>
-        <w:t xml:space="preserve">Sexuality</w:t>
-      </w:r>
-      <w:r>
-        <w:t xml:space="preserve">. Vol. 5. International</w:t>
-      </w:r>
-      <w:r>
-        <w:t xml:space="preserve"> </w:t>
-      </w:r>
-      <w:r>
-        <w:t xml:space="preserve">Handbooks</w:t>
-      </w:r>
-      <w:r>
-        <w:t xml:space="preserve"> </w:t>
-      </w:r>
-      <w:r>
-        <w:t xml:space="preserve">of</w:t>
-      </w:r>
-      <w:r>
-        <w:t xml:space="preserve"> </w:t>
-      </w:r>
-      <w:r>
-        <w:t xml:space="preserve">Population</w:t>
-      </w:r>
-      <w:r>
-        <w:t xml:space="preserve">.</w:t>
-      </w:r>
-      <w:r>
-        <w:t xml:space="preserve"> </w:t>
-      </w:r>
-      <w:r>
-        <w:t xml:space="preserve">Dordrecht</w:t>
-      </w:r>
-      <w:r>
-        <w:t xml:space="preserve">:</w:t>
-      </w:r>
-      <w:r>
-        <w:t xml:space="preserve"> </w:t>
-      </w:r>
-      <w:r>
-        <w:t xml:space="preserve">Springer Netherlands</w:t>
-      </w:r>
-      <w:r>
-        <w:t xml:space="preserve">.</w:t>
-      </w:r>
-      <w:r>
-        <w:t xml:space="preserve"> </w:t>
-      </w:r>
-      <w:hyperlink r:id="rId51">
-        <w:r>
-          <w:rPr>
-            <w:rStyle w:val="Hyperlink"/>
-          </w:rPr>
-          <w:t xml:space="preserve">https://doi.org/10.1007/978-94-007-5512-3</w:t>
-        </w:r>
-      </w:hyperlink>
-      <w:r>
-        <w:t xml:space="preserve">.</w:t>
-      </w:r>
-    </w:p>
-    <w:bookmarkEnd w:id="52"/>
-    <w:bookmarkStart w:id="53" w:name="ref-baumle_2009"/>
-    <w:p>
-      <w:pPr>
-        <w:pStyle w:val="Bibliography"/>
-      </w:pPr>
-      <w:r>
-        <w:t xml:space="preserve">Baumle, Amanda K., D’Lane Compton, and Dudley L. Poston. 2009.</w:t>
-      </w:r>
-      <w:r>
-        <w:t xml:space="preserve"> </w:t>
-      </w:r>
-      <w:r>
-        <w:rPr>
-          <w:iCs/>
-          <w:i/>
-        </w:rPr>
-        <w:t xml:space="preserve">Same-</w:t>
-      </w:r>
-      <w:r>
-        <w:rPr>
-          <w:iCs/>
-          <w:i/>
-        </w:rPr>
-        <w:t xml:space="preserve">Sex Partners</w:t>
-      </w:r>
-      <w:r>
-        <w:rPr>
-          <w:iCs/>
-          <w:i/>
-        </w:rPr>
-        <w:t xml:space="preserve">:</w:t>
-      </w:r>
-      <w:r>
-        <w:rPr>
-          <w:iCs/>
-          <w:i/>
-        </w:rPr>
-        <w:t xml:space="preserve"> </w:t>
-      </w:r>
-      <w:r>
-        <w:rPr>
-          <w:iCs/>
-          <w:i/>
-        </w:rPr>
-        <w:t xml:space="preserve">The Social Demography</w:t>
-      </w:r>
-      <w:r>
-        <w:rPr>
-          <w:iCs/>
-          <w:i/>
-        </w:rPr>
-        <w:t xml:space="preserve"> </w:t>
-      </w:r>
-      <w:r>
-        <w:rPr>
-          <w:iCs/>
-          <w:i/>
-        </w:rPr>
-        <w:t xml:space="preserve">of</w:t>
-      </w:r>
-      <w:r>
-        <w:rPr>
-          <w:iCs/>
-          <w:i/>
-        </w:rPr>
-        <w:t xml:space="preserve"> </w:t>
-      </w:r>
-      <w:r>
-        <w:rPr>
-          <w:iCs/>
-          <w:i/>
-        </w:rPr>
-        <w:t xml:space="preserve">Sexual Orientation</w:t>
-      </w:r>
-      <w:r>
-        <w:t xml:space="preserve">.</w:t>
-      </w:r>
-      <w:r>
-        <w:t xml:space="preserve"> </w:t>
-      </w:r>
-      <w:r>
-        <w:t xml:space="preserve">SUNY Press</w:t>
-      </w:r>
-      <w:r>
-        <w:t xml:space="preserve">.</w:t>
-      </w:r>
-    </w:p>
-    <w:bookmarkEnd w:id="53"/>
-    <w:bookmarkStart w:id="54" w:name="ref-bea_2020"/>
-    <w:p>
-      <w:pPr>
-        <w:pStyle w:val="Bibliography"/>
-      </w:pPr>
-      <w:r>
-        <w:t xml:space="preserve">BEA. 2020.</w:t>
-      </w:r>
-      <w:r>
-        <w:t xml:space="preserve"> </w:t>
-      </w:r>
-      <w:r>
-        <w:t xml:space="preserve">“Regional</w:t>
-      </w:r>
-      <w:r>
-        <w:t xml:space="preserve"> </w:t>
-      </w:r>
-      <w:r>
-        <w:t xml:space="preserve">Data</w:t>
-      </w:r>
-      <w:r>
-        <w:t xml:space="preserve">:</w:t>
-      </w:r>
-      <w:r>
-        <w:t xml:space="preserve"> </w:t>
-      </w:r>
-      <w:r>
-        <w:t xml:space="preserve">GDP</w:t>
-      </w:r>
-      <w:r>
-        <w:t xml:space="preserve"> </w:t>
-      </w:r>
-      <w:r>
-        <w:t xml:space="preserve">and</w:t>
-      </w:r>
-      <w:r>
-        <w:t xml:space="preserve"> </w:t>
-      </w:r>
-      <w:r>
-        <w:t xml:space="preserve">Personal Income</w:t>
-      </w:r>
-      <w:r>
-        <w:t xml:space="preserve">.”</w:t>
-      </w:r>
-      <w:r>
-        <w:t xml:space="preserve"> </w:t>
-      </w:r>
-      <w:r>
-        <w:t xml:space="preserve">Bureau of Economic Analysis, U.S. Department of Commerce</w:t>
-      </w:r>
-      <w:r>
-        <w:t xml:space="preserve">.</w:t>
-      </w:r>
-    </w:p>
-    <w:bookmarkEnd w:id="54"/>
-    <w:bookmarkStart w:id="56" w:name="ref-benson_2009"/>
-    <w:p>
-      <w:pPr>
-        <w:pStyle w:val="Bibliography"/>
-      </w:pPr>
-      <w:r>
-        <w:t xml:space="preserve">Benson, Michaela, and Karen O’Reilly. 2009.</w:t>
-      </w:r>
-      <w:r>
-        <w:t xml:space="preserve"> </w:t>
-      </w:r>
-      <w:r>
-        <w:t xml:space="preserve">“Migration and the</w:t>
-      </w:r>
-      <w:r>
-        <w:t xml:space="preserve"> </w:t>
-      </w:r>
-      <w:r>
-        <w:t xml:space="preserve">Search</w:t>
-      </w:r>
-      <w:r>
-        <w:t xml:space="preserve"> </w:t>
-      </w:r>
-      <w:r>
-        <w:t xml:space="preserve">for a</w:t>
-      </w:r>
-      <w:r>
-        <w:t xml:space="preserve"> </w:t>
-      </w:r>
-      <w:r>
-        <w:t xml:space="preserve">Better Way</w:t>
-      </w:r>
-      <w:r>
-        <w:t xml:space="preserve"> </w:t>
-      </w:r>
-      <w:r>
-        <w:t xml:space="preserve">of</w:t>
-      </w:r>
-      <w:r>
-        <w:t xml:space="preserve"> </w:t>
-      </w:r>
-      <w:r>
-        <w:t xml:space="preserve">Life</w:t>
-      </w:r>
-      <w:r>
-        <w:t xml:space="preserve">:</w:t>
-      </w:r>
-      <w:r>
-        <w:t xml:space="preserve"> </w:t>
-      </w:r>
-      <w:r>
-        <w:t xml:space="preserve">A Critical Exploration</w:t>
-      </w:r>
-      <w:r>
-        <w:t xml:space="preserve"> </w:t>
-      </w:r>
-      <w:r>
-        <w:t xml:space="preserve">of</w:t>
-      </w:r>
-      <w:r>
-        <w:t xml:space="preserve"> </w:t>
-      </w:r>
-      <w:r>
-        <w:t xml:space="preserve">Lifestyle Migration</w:t>
-      </w:r>
-      <w:r>
-        <w:t xml:space="preserve">.”</w:t>
-      </w:r>
-      <w:r>
-        <w:t xml:space="preserve"> </w:t>
-      </w:r>
-      <w:r>
-        <w:rPr>
-          <w:iCs/>
-          <w:i/>
-        </w:rPr>
         <w:t xml:space="preserve">The Sociological Review</w:t>
       </w:r>
       <w:r>
@@ -5234,7 +5045,7 @@
       <w:r>
         <w:t xml:space="preserve"> </w:t>
       </w:r>
-      <w:hyperlink r:id="rId55">
+      <w:hyperlink r:id="rId53">
         <w:r>
           <w:rPr>
             <w:rStyle w:val="Hyperlink"/>
@@ -5246,8 +5057,8 @@
         <w:t xml:space="preserve">.</w:t>
       </w:r>
     </w:p>
-    <w:bookmarkEnd w:id="56"/>
-    <w:bookmarkStart w:id="57" w:name="ref-bernstein_2013_marrying"/>
+    <w:bookmarkEnd w:id="54"/>
+    <w:bookmarkStart w:id="55" w:name="ref-bernstein_2013_marrying"/>
     <w:p>
       <w:pPr>
         <w:pStyle w:val="Bibliography"/>
@@ -5369,47 +5180,48 @@
         <w:t xml:space="preserve">.</w:t>
       </w:r>
     </w:p>
-    <w:bookmarkEnd w:id="57"/>
-    <w:bookmarkStart w:id="59" w:name="ref-bloome_2020_marriage"/>
+    <w:bookmarkEnd w:id="55"/>
+    <w:bookmarkStart w:id="56" w:name="ref-bls_2020"/>
     <w:p>
       <w:pPr>
         <w:pStyle w:val="Bibliography"/>
       </w:pPr>
       <w:r>
-        <w:t xml:space="preserve">Bloome, Deirdre, and Shannon Ang. 2020.</w:t>
-      </w:r>
-      <w:r>
-        <w:t xml:space="preserve"> </w:t>
-      </w:r>
-      <w:r>
-        <w:t xml:space="preserve">“Marriage and</w:t>
-      </w:r>
-      <w:r>
-        <w:t xml:space="preserve"> </w:t>
-      </w:r>
-      <w:r>
-        <w:t xml:space="preserve">Union Formation</w:t>
-      </w:r>
-      <w:r>
-        <w:t xml:space="preserve"> </w:t>
-      </w:r>
-      <w:r>
-        <w:t xml:space="preserve">in the</w:t>
-      </w:r>
-      <w:r>
-        <w:t xml:space="preserve"> </w:t>
-      </w:r>
-      <w:r>
-        <w:t xml:space="preserve">United States</w:t>
-      </w:r>
-      <w:r>
-        <w:t xml:space="preserve">:</w:t>
-      </w:r>
-      <w:r>
-        <w:t xml:space="preserve"> </w:t>
-      </w:r>
-      <w:r>
-        <w:t xml:space="preserve">Recent Trends Across Racial Groups</w:t>
+        <w:t xml:space="preserve">BLS. 2020.</w:t>
+      </w:r>
+      <w:r>
+        <w:t xml:space="preserve"> </w:t>
+      </w:r>
+      <w:r>
+        <w:t xml:space="preserve">“Monthly State Unemployment Rates.”</w:t>
+      </w:r>
+      <w:r>
+        <w:t xml:space="preserve"> </w:t>
+      </w:r>
+      <w:r>
+        <w:t xml:space="preserve">U.S. Bureau of Labor Statistics</w:t>
+      </w:r>
+      <w:r>
+        <w:t xml:space="preserve">.</w:t>
+      </w:r>
+    </w:p>
+    <w:bookmarkEnd w:id="56"/>
+    <w:bookmarkStart w:id="58" w:name="ref-bongmba_2021_samesex"/>
+    <w:p>
+      <w:pPr>
+        <w:pStyle w:val="Bibliography"/>
+      </w:pPr>
+      <w:r>
+        <w:t xml:space="preserve">Bongmba, Elias Kifon. 2021.</w:t>
+      </w:r>
+      <w:r>
+        <w:t xml:space="preserve"> </w:t>
+      </w:r>
+      <w:r>
+        <w:t xml:space="preserve">“Same-</w:t>
+      </w:r>
+      <w:r>
+        <w:t xml:space="preserve">Sex Relations</w:t>
       </w:r>
       <w:r>
         <w:t xml:space="preserve"> </w:t>
@@ -5421,7 +5233,31 @@
         <w:t xml:space="preserve"> </w:t>
       </w:r>
       <w:r>
-        <w:t xml:space="preserve">Economic Backgrounds</w:t>
+        <w:t xml:space="preserve">Legal Traditions</w:t>
+      </w:r>
+      <w:r>
+        <w:t xml:space="preserve"> </w:t>
+      </w:r>
+      <w:r>
+        <w:t xml:space="preserve">in</w:t>
+      </w:r>
+      <w:r>
+        <w:t xml:space="preserve"> </w:t>
+      </w:r>
+      <w:r>
+        <w:t xml:space="preserve">Cameroon</w:t>
+      </w:r>
+      <w:r>
+        <w:t xml:space="preserve"> </w:t>
+      </w:r>
+      <w:r>
+        <w:t xml:space="preserve">and</w:t>
+      </w:r>
+      <w:r>
+        <w:t xml:space="preserve"> </w:t>
+      </w:r>
+      <w:r>
+        <w:t xml:space="preserve">South Africa</w:t>
       </w:r>
       <w:r>
         <w:t xml:space="preserve">.”</w:t>
@@ -5434,119 +5270,6 @@
           <w:iCs/>
           <w:i/>
         </w:rPr>
-        <w:t xml:space="preserve">Demography</w:t>
-      </w:r>
-      <w:r>
-        <w:t xml:space="preserve"> </w:t>
-      </w:r>
-      <w:r>
-        <w:t xml:space="preserve">57 (5): 1753–86.</w:t>
-      </w:r>
-      <w:r>
-        <w:t xml:space="preserve"> </w:t>
-      </w:r>
-      <w:hyperlink r:id="rId58">
-        <w:r>
-          <w:rPr>
-            <w:rStyle w:val="Hyperlink"/>
-          </w:rPr>
-          <w:t xml:space="preserve">https://doi.org/10.1007/s13524-020-00910-7</w:t>
-        </w:r>
-      </w:hyperlink>
-      <w:r>
-        <w:t xml:space="preserve">.</w:t>
-      </w:r>
-    </w:p>
-    <w:bookmarkEnd w:id="59"/>
-    <w:bookmarkStart w:id="60" w:name="ref-bls_2020"/>
-    <w:p>
-      <w:pPr>
-        <w:pStyle w:val="Bibliography"/>
-      </w:pPr>
-      <w:r>
-        <w:t xml:space="preserve">BLS. 2020.</w:t>
-      </w:r>
-      <w:r>
-        <w:t xml:space="preserve"> </w:t>
-      </w:r>
-      <w:r>
-        <w:t xml:space="preserve">“Monthly State Unemployment Rates.”</w:t>
-      </w:r>
-      <w:r>
-        <w:t xml:space="preserve"> </w:t>
-      </w:r>
-      <w:r>
-        <w:t xml:space="preserve">U.S. Bureau of Labor Statistics</w:t>
-      </w:r>
-      <w:r>
-        <w:t xml:space="preserve">.</w:t>
-      </w:r>
-    </w:p>
-    <w:bookmarkEnd w:id="60"/>
-    <w:bookmarkStart w:id="62" w:name="ref-bongmba_2021_samesex"/>
-    <w:p>
-      <w:pPr>
-        <w:pStyle w:val="Bibliography"/>
-      </w:pPr>
-      <w:r>
-        <w:t xml:space="preserve">Bongmba, Elias Kifon. 2021.</w:t>
-      </w:r>
-      <w:r>
-        <w:t xml:space="preserve"> </w:t>
-      </w:r>
-      <w:r>
-        <w:t xml:space="preserve">“Same-</w:t>
-      </w:r>
-      <w:r>
-        <w:t xml:space="preserve">Sex Relations</w:t>
-      </w:r>
-      <w:r>
-        <w:t xml:space="preserve"> </w:t>
-      </w:r>
-      <w:r>
-        <w:t xml:space="preserve">and</w:t>
-      </w:r>
-      <w:r>
-        <w:t xml:space="preserve"> </w:t>
-      </w:r>
-      <w:r>
-        <w:t xml:space="preserve">Legal Traditions</w:t>
-      </w:r>
-      <w:r>
-        <w:t xml:space="preserve"> </w:t>
-      </w:r>
-      <w:r>
-        <w:t xml:space="preserve">in</w:t>
-      </w:r>
-      <w:r>
-        <w:t xml:space="preserve"> </w:t>
-      </w:r>
-      <w:r>
-        <w:t xml:space="preserve">Cameroon</w:t>
-      </w:r>
-      <w:r>
-        <w:t xml:space="preserve"> </w:t>
-      </w:r>
-      <w:r>
-        <w:t xml:space="preserve">and</w:t>
-      </w:r>
-      <w:r>
-        <w:t xml:space="preserve"> </w:t>
-      </w:r>
-      <w:r>
-        <w:t xml:space="preserve">South Africa</w:t>
-      </w:r>
-      <w:r>
-        <w:t xml:space="preserve">.”</w:t>
-      </w:r>
-      <w:r>
-        <w:t xml:space="preserve"> </w:t>
-      </w:r>
-      <w:r>
-        <w:rPr>
-          <w:iCs/>
-          <w:i/>
-        </w:rPr>
         <w:t xml:space="preserve">Journal of Law and Religion</w:t>
       </w:r>
       <w:r>
@@ -5558,7 +5281,7 @@
       <w:r>
         <w:t xml:space="preserve"> </w:t>
       </w:r>
-      <w:hyperlink r:id="rId61">
+      <w:hyperlink r:id="rId57">
         <w:r>
           <w:rPr>
             <w:rStyle w:val="Hyperlink"/>
@@ -5570,8 +5293,8 @@
         <w:t xml:space="preserve">.</w:t>
       </w:r>
     </w:p>
-    <w:bookmarkEnd w:id="62"/>
-    <w:bookmarkStart w:id="64" w:name="ref-bonjour_2021_intimate"/>
+    <w:bookmarkEnd w:id="58"/>
+    <w:bookmarkStart w:id="60" w:name="ref-bonjour_2021_intimate"/>
     <w:p>
       <w:pPr>
         <w:pStyle w:val="Bibliography"/>
@@ -5604,7 +5327,7 @@
       <w:r>
         <w:t xml:space="preserve"> </w:t>
       </w:r>
-      <w:hyperlink r:id="rId63">
+      <w:hyperlink r:id="rId59">
         <w:r>
           <w:rPr>
             <w:rStyle w:val="Hyperlink"/>
@@ -5616,8 +5339,8 @@
         <w:t xml:space="preserve">.</w:t>
       </w:r>
     </w:p>
-    <w:bookmarkEnd w:id="64"/>
-    <w:bookmarkStart w:id="66" w:name="ref-borenstein_2010_basic"/>
+    <w:bookmarkEnd w:id="60"/>
+    <w:bookmarkStart w:id="62" w:name="ref-borenstein_2010_basic"/>
     <w:p>
       <w:pPr>
         <w:pStyle w:val="Bibliography"/>
@@ -5650,7 +5373,7 @@
       <w:r>
         <w:t xml:space="preserve"> </w:t>
       </w:r>
-      <w:hyperlink r:id="rId65">
+      <w:hyperlink r:id="rId61">
         <w:r>
           <w:rPr>
             <w:rStyle w:val="Hyperlink"/>
@@ -5662,8 +5385,8 @@
         <w:t xml:space="preserve">.</w:t>
       </w:r>
     </w:p>
-    <w:bookmarkEnd w:id="66"/>
-    <w:bookmarkStart w:id="68" w:name="ref-burstein_1991_policy"/>
+    <w:bookmarkEnd w:id="62"/>
+    <w:bookmarkStart w:id="64" w:name="ref-burstein_1991_policy"/>
     <w:p>
       <w:pPr>
         <w:pStyle w:val="Bibliography"/>
@@ -5732,7 +5455,7 @@
       <w:r>
         <w:t xml:space="preserve"> </w:t>
       </w:r>
-      <w:hyperlink r:id="rId67">
+      <w:hyperlink r:id="rId63">
         <w:r>
           <w:rPr>
             <w:rStyle w:val="Hyperlink"/>
@@ -5744,8 +5467,8 @@
         <w:t xml:space="preserve">.</w:t>
       </w:r>
     </w:p>
-    <w:bookmarkEnd w:id="68"/>
-    <w:bookmarkStart w:id="70" w:name="ref-cahill_2005_welfare"/>
+    <w:bookmarkEnd w:id="64"/>
+    <w:bookmarkStart w:id="66" w:name="ref-cahill_2005_welfare"/>
     <w:p>
       <w:pPr>
         <w:pStyle w:val="Bibliography"/>
@@ -5844,7 +5567,7 @@
       <w:r>
         <w:t xml:space="preserve"> </w:t>
       </w:r>
-      <w:hyperlink r:id="rId69">
+      <w:hyperlink r:id="rId65">
         <w:r>
           <w:rPr>
             <w:rStyle w:val="Hyperlink"/>
@@ -5856,8 +5579,8 @@
         <w:t xml:space="preserve">.</w:t>
       </w:r>
     </w:p>
-    <w:bookmarkEnd w:id="70"/>
-    <w:bookmarkStart w:id="71" w:name="ref-cameron_2005_microeconometrics"/>
+    <w:bookmarkEnd w:id="66"/>
+    <w:bookmarkStart w:id="67" w:name="ref-cameron_2005_microeconometrics"/>
     <w:p>
       <w:pPr>
         <w:pStyle w:val="Bibliography"/>
@@ -5939,8 +5662,8 @@
         <w:t xml:space="preserve">.</w:t>
       </w:r>
     </w:p>
-    <w:bookmarkEnd w:id="71"/>
-    <w:bookmarkStart w:id="72" w:name="ref-carpenter_2020"/>
+    <w:bookmarkEnd w:id="67"/>
+    <w:bookmarkStart w:id="68" w:name="ref-carpenter_2020"/>
     <w:p>
       <w:pPr>
         <w:pStyle w:val="Bibliography"/>
@@ -6013,8 +5736,8 @@
         <w:t xml:space="preserve">57 (5): 1787–1808.</w:t>
       </w:r>
     </w:p>
-    <w:bookmarkEnd w:id="72"/>
-    <w:bookmarkStart w:id="73" w:name="ref-carrington_1999_no"/>
+    <w:bookmarkEnd w:id="68"/>
+    <w:bookmarkStart w:id="69" w:name="ref-carrington_1999_no"/>
     <w:p>
       <w:pPr>
         <w:pStyle w:val="Bibliography"/>
@@ -6073,8 +5796,8 @@
         <w:t xml:space="preserve">.</w:t>
       </w:r>
     </w:p>
-    <w:bookmarkEnd w:id="73"/>
-    <w:bookmarkStart w:id="74" w:name="ref-carron_2015_marriagebased"/>
+    <w:bookmarkEnd w:id="69"/>
+    <w:bookmarkStart w:id="70" w:name="ref-carron_2015_marriagebased"/>
     <w:p>
       <w:pPr>
         <w:pStyle w:val="Bibliography"/>
@@ -6156,8 +5879,8 @@
         <w:t xml:space="preserve">109 (4): 1021–52.</w:t>
       </w:r>
     </w:p>
-    <w:bookmarkEnd w:id="74"/>
-    <w:bookmarkStart w:id="76" w:name="ref-chauvin_2021_class"/>
+    <w:bookmarkEnd w:id="70"/>
+    <w:bookmarkStart w:id="72" w:name="ref-chauvin_2021_class"/>
     <w:p>
       <w:pPr>
         <w:pStyle w:val="Bibliography"/>
@@ -6190,7 +5913,7 @@
       <w:r>
         <w:t xml:space="preserve"> </w:t>
       </w:r>
-      <w:hyperlink r:id="rId75">
+      <w:hyperlink r:id="rId71">
         <w:r>
           <w:rPr>
             <w:rStyle w:val="Hyperlink"/>
@@ -6202,8 +5925,8 @@
         <w:t xml:space="preserve">.</w:t>
       </w:r>
     </w:p>
-    <w:bookmarkEnd w:id="76"/>
-    <w:bookmarkStart w:id="78" w:name="ref-cheng_2016_changing"/>
+    <w:bookmarkEnd w:id="72"/>
+    <w:bookmarkStart w:id="74" w:name="ref-cheng_2016_changing"/>
     <w:p>
       <w:pPr>
         <w:pStyle w:val="Bibliography"/>
@@ -6260,7 +5983,7 @@
       <w:r>
         <w:t xml:space="preserve"> </w:t>
       </w:r>
-      <w:hyperlink r:id="rId77">
+      <w:hyperlink r:id="rId73">
         <w:r>
           <w:rPr>
             <w:rStyle w:val="Hyperlink"/>
@@ -6272,8 +5995,8 @@
         <w:t xml:space="preserve">.</w:t>
       </w:r>
     </w:p>
-    <w:bookmarkEnd w:id="78"/>
-    <w:bookmarkStart w:id="80" w:name="ref-choi_2022_global"/>
+    <w:bookmarkEnd w:id="74"/>
+    <w:bookmarkStart w:id="76" w:name="ref-choi_2022_global"/>
     <w:p>
       <w:pPr>
         <w:pStyle w:val="Bibliography"/>
@@ -6333,7 +6056,7 @@
       <w:r>
         <w:t xml:space="preserve"> </w:t>
       </w:r>
-      <w:hyperlink r:id="rId79">
+      <w:hyperlink r:id="rId75">
         <w:r>
           <w:rPr>
             <w:rStyle w:val="Hyperlink"/>
@@ -6345,8 +6068,8 @@
         <w:t xml:space="preserve">.</w:t>
       </w:r>
     </w:p>
-    <w:bookmarkEnd w:id="80"/>
-    <w:bookmarkStart w:id="82" w:name="ref-desai_2010_gender"/>
+    <w:bookmarkEnd w:id="76"/>
+    <w:bookmarkStart w:id="78" w:name="ref-desai_2010_gender"/>
     <w:p>
       <w:pPr>
         <w:pStyle w:val="Bibliography"/>
@@ -6388,7 +6111,7 @@
       <w:r>
         <w:t xml:space="preserve"> </w:t>
       </w:r>
-      <w:hyperlink r:id="rId81">
+      <w:hyperlink r:id="rId77">
         <w:r>
           <w:rPr>
             <w:rStyle w:val="Hyperlink"/>
@@ -6400,8 +6123,8 @@
         <w:t xml:space="preserve">.</w:t>
       </w:r>
     </w:p>
-    <w:bookmarkEnd w:id="82"/>
-    <w:bookmarkStart w:id="84" w:name="ref-dhoest_2019_learning"/>
+    <w:bookmarkEnd w:id="78"/>
+    <w:bookmarkStart w:id="80" w:name="ref-dhoest_2019_learning"/>
     <w:p>
       <w:pPr>
         <w:pStyle w:val="Bibliography"/>
@@ -6455,7 +6178,7 @@
       <w:r>
         <w:t xml:space="preserve"> </w:t>
       </w:r>
-      <w:hyperlink r:id="rId83">
+      <w:hyperlink r:id="rId79">
         <w:r>
           <w:rPr>
             <w:rStyle w:val="Hyperlink"/>
@@ -6467,8 +6190,8 @@
         <w:t xml:space="preserve">.</w:t>
       </w:r>
     </w:p>
-    <w:bookmarkEnd w:id="84"/>
-    <w:bookmarkStart w:id="86" w:name="ref-difeliciantonio_2016_situating"/>
+    <w:bookmarkEnd w:id="80"/>
+    <w:bookmarkStart w:id="82" w:name="ref-difeliciantonio_2016_situating"/>
     <w:p>
       <w:pPr>
         <w:pStyle w:val="Bibliography"/>
@@ -6501,7 +6224,7 @@
       <w:r>
         <w:t xml:space="preserve"> </w:t>
       </w:r>
-      <w:hyperlink r:id="rId85">
+      <w:hyperlink r:id="rId81">
         <w:r>
           <w:rPr>
             <w:rStyle w:val="Hyperlink"/>
@@ -6513,8 +6236,8 @@
         <w:t xml:space="preserve">.</w:t>
       </w:r>
     </w:p>
-    <w:bookmarkEnd w:id="86"/>
-    <w:bookmarkStart w:id="88" w:name="ref-dion_2017_democratic"/>
+    <w:bookmarkEnd w:id="82"/>
+    <w:bookmarkStart w:id="84" w:name="ref-dion_2017_democratic"/>
     <w:p>
       <w:pPr>
         <w:pStyle w:val="Bibliography"/>
@@ -6598,7 +6321,7 @@
       <w:r>
         <w:t xml:space="preserve"> </w:t>
       </w:r>
-      <w:hyperlink r:id="rId87">
+      <w:hyperlink r:id="rId83">
         <w:r>
           <w:rPr>
             <w:rStyle w:val="Hyperlink"/>
@@ -6610,8 +6333,8 @@
         <w:t xml:space="preserve">.</w:t>
       </w:r>
     </w:p>
-    <w:bookmarkEnd w:id="88"/>
-    <w:bookmarkStart w:id="90" w:name="ref-dixon_2020"/>
+    <w:bookmarkEnd w:id="84"/>
+    <w:bookmarkStart w:id="86" w:name="ref-dixon_2020"/>
     <w:p>
       <w:pPr>
         <w:pStyle w:val="Bibliography"/>
@@ -6677,7 +6400,7 @@
       <w:r>
         <w:t xml:space="preserve"> </w:t>
       </w:r>
-      <w:hyperlink r:id="rId89">
+      <w:hyperlink r:id="rId85">
         <w:r>
           <w:rPr>
             <w:rStyle w:val="Hyperlink"/>
@@ -6689,8 +6412,8 @@
         <w:t xml:space="preserve">.</w:t>
       </w:r>
     </w:p>
-    <w:bookmarkEnd w:id="90"/>
-    <w:bookmarkStart w:id="91" w:name="ref-edwards_2013"/>
+    <w:bookmarkEnd w:id="86"/>
+    <w:bookmarkStart w:id="87" w:name="ref-edwards_2013"/>
     <w:p>
       <w:pPr>
         <w:pStyle w:val="Bibliography"/>
@@ -6751,8 +6474,8 @@
         <w:t xml:space="preserve">47 (2): 173–89.</w:t>
       </w:r>
     </w:p>
-    <w:bookmarkEnd w:id="91"/>
-    <w:bookmarkStart w:id="92" w:name="ref-emens_2009_intimate"/>
+    <w:bookmarkEnd w:id="87"/>
+    <w:bookmarkStart w:id="88" w:name="ref-emens_2009_intimate"/>
     <w:p>
       <w:pPr>
         <w:pStyle w:val="Bibliography"/>
@@ -6783,8 +6506,8 @@
         <w:t xml:space="preserve">122: 1308–402.</w:t>
       </w:r>
     </w:p>
-    <w:bookmarkEnd w:id="92"/>
-    <w:bookmarkStart w:id="94" w:name="ref-fernandez_2013_supranational"/>
+    <w:bookmarkEnd w:id="88"/>
+    <w:bookmarkStart w:id="90" w:name="ref-fernandez_2013_supranational"/>
     <w:p>
       <w:pPr>
         <w:pStyle w:val="Bibliography"/>
@@ -6829,7 +6552,7 @@
       <w:r>
         <w:t xml:space="preserve"> </w:t>
       </w:r>
-      <w:hyperlink r:id="rId93">
+      <w:hyperlink r:id="rId89">
         <w:r>
           <w:rPr>
             <w:rStyle w:val="Hyperlink"/>
@@ -6841,26 +6564,26 @@
         <w:t xml:space="preserve">.</w:t>
       </w:r>
     </w:p>
-    <w:bookmarkEnd w:id="94"/>
-    <w:bookmarkStart w:id="95" w:name="ref-gates_2015"/>
+    <w:bookmarkEnd w:id="90"/>
+    <w:bookmarkStart w:id="91" w:name="ref-gates_2009"/>
     <w:p>
       <w:pPr>
         <w:pStyle w:val="Bibliography"/>
       </w:pPr>
       <w:r>
-        <w:t xml:space="preserve">Gates, Gary J. 2015.</w:t>
-      </w:r>
-      <w:r>
-        <w:t xml:space="preserve"> </w:t>
-      </w:r>
-      <w:r>
-        <w:t xml:space="preserve">“Marriage and</w:t>
-      </w:r>
-      <w:r>
-        <w:t xml:space="preserve"> </w:t>
-      </w:r>
-      <w:r>
-        <w:t xml:space="preserve">Family</w:t>
+        <w:t xml:space="preserve">Gates, Gary J., and Michael D. Steinberger. 2009.</w:t>
+      </w:r>
+      <w:r>
+        <w:t xml:space="preserve"> </w:t>
+      </w:r>
+      <w:r>
+        <w:t xml:space="preserve">“Same-Sex Unmarried Partner Couples in the</w:t>
+      </w:r>
+      <w:r>
+        <w:t xml:space="preserve"> </w:t>
+      </w:r>
+      <w:r>
+        <w:t xml:space="preserve">American Community Survey</w:t>
       </w:r>
       <w:r>
         <w:t xml:space="preserve">:</w:t>
@@ -6869,22 +6592,19 @@
         <w:t xml:space="preserve"> </w:t>
       </w:r>
       <w:r>
-        <w:t xml:space="preserve">LGBT Individuals</w:t>
-      </w:r>
-      <w:r>
-        <w:t xml:space="preserve"> </w:t>
-      </w:r>
-      <w:r>
-        <w:t xml:space="preserve">and</w:t>
-      </w:r>
-      <w:r>
-        <w:t xml:space="preserve"> </w:t>
-      </w:r>
-      <w:r>
-        <w:t xml:space="preserve">Same-Sex Couples</w:t>
-      </w:r>
-      <w:r>
-        <w:t xml:space="preserve">.”</w:t>
+        <w:t xml:space="preserve">The</w:t>
+      </w:r>
+      <w:r>
+        <w:t xml:space="preserve"> </w:t>
+      </w:r>
+      <w:r>
+        <w:t xml:space="preserve">Role of Misreporting, Miscoding and Misallocation.”</w:t>
+      </w:r>
+      <w:r>
+        <w:t xml:space="preserve"> </w:t>
+      </w:r>
+      <w:r>
+        <w:t xml:space="preserve">In</w:t>
       </w:r>
       <w:r>
         <w:t xml:space="preserve"> </w:t>
@@ -6894,72 +6614,84 @@
           <w:iCs/>
           <w:i/>
         </w:rPr>
-        <w:t xml:space="preserve">The Future of Children</w:t>
-      </w:r>
-      <w:r>
-        <w:t xml:space="preserve"> </w:t>
-      </w:r>
-      <w:r>
-        <w:t xml:space="preserve">25 (2): 67–87.</w:t>
-      </w:r>
-    </w:p>
-    <w:bookmarkEnd w:id="95"/>
-    <w:bookmarkStart w:id="96" w:name="ref-gates_2009"/>
-    <w:p>
-      <w:pPr>
-        <w:pStyle w:val="Bibliography"/>
-      </w:pPr>
-      <w:r>
-        <w:t xml:space="preserve">Gates, Gary J., and Michael D. Steinberger. 2009.</w:t>
-      </w:r>
-      <w:r>
-        <w:t xml:space="preserve"> </w:t>
-      </w:r>
-      <w:r>
-        <w:t xml:space="preserve">“Same-Sex Unmarried Partner Couples in the</w:t>
-      </w:r>
-      <w:r>
-        <w:t xml:space="preserve"> </w:t>
-      </w:r>
-      <w:r>
-        <w:t xml:space="preserve">American Community Survey</w:t>
-      </w:r>
-      <w:r>
-        <w:t xml:space="preserve">:</w:t>
-      </w:r>
-      <w:r>
-        <w:t xml:space="preserve"> </w:t>
-      </w:r>
-      <w:r>
-        <w:t xml:space="preserve">The</w:t>
-      </w:r>
-      <w:r>
-        <w:t xml:space="preserve"> </w:t>
-      </w:r>
-      <w:r>
-        <w:t xml:space="preserve">Role of Misreporting, Miscoding and Misallocation.”</w:t>
-      </w:r>
-      <w:r>
-        <w:t xml:space="preserve"> </w:t>
-      </w:r>
-      <w:r>
-        <w:t xml:space="preserve">In</w:t>
-      </w:r>
-      <w:r>
-        <w:t xml:space="preserve"> </w:t>
+        <w:t xml:space="preserve">Annual Meetings of the Population Association of America, Detroit,</w:t>
       </w:r>
       <w:r>
         <w:rPr>
           <w:iCs/>
           <w:i/>
         </w:rPr>
-        <w:t xml:space="preserve">Annual Meetings of the Population Association of America, Detroit,</w:t>
+        <w:t xml:space="preserve"> </w:t>
       </w:r>
       <w:r>
         <w:rPr>
           <w:iCs/>
           <w:i/>
         </w:rPr>
+        <w:t xml:space="preserve">MI</w:t>
+      </w:r>
+      <w:r>
+        <w:t xml:space="preserve">.</w:t>
+      </w:r>
+    </w:p>
+    <w:bookmarkEnd w:id="91"/>
+    <w:bookmarkStart w:id="93" w:name="ref-giametta_2020_new"/>
+    <w:p>
+      <w:pPr>
+        <w:pStyle w:val="Bibliography"/>
+      </w:pPr>
+      <w:r>
+        <w:t xml:space="preserve">Giametta, Calogero. 2020.</w:t>
+      </w:r>
+      <w:r>
+        <w:t xml:space="preserve"> </w:t>
+      </w:r>
+      <w:r>
+        <w:t xml:space="preserve">“New Asylum Protection Categories and Elusive Filtering Devices: The Case of</w:t>
+      </w:r>
+      <w:r>
+        <w:t xml:space="preserve"> </w:t>
+      </w:r>
+      <w:r>
+        <w:t xml:space="preserve">‘</w:t>
+      </w:r>
+      <w:r>
+        <w:t xml:space="preserve">Queer</w:t>
+      </w:r>
+      <w:r>
+        <w:t xml:space="preserve"> </w:t>
+      </w:r>
+      <w:r>
+        <w:t xml:space="preserve">Asylum’</w:t>
+      </w:r>
+      <w:r>
+        <w:t xml:space="preserve"> </w:t>
+      </w:r>
+      <w:r>
+        <w:t xml:space="preserve">in</w:t>
+      </w:r>
+      <w:r>
+        <w:t xml:space="preserve"> </w:t>
+      </w:r>
+      <w:r>
+        <w:t xml:space="preserve">France</w:t>
+      </w:r>
+      <w:r>
+        <w:t xml:space="preserve"> </w:t>
+      </w:r>
+      <w:r>
+        <w:t xml:space="preserve">and the</w:t>
+      </w:r>
+      <w:r>
+        <w:t xml:space="preserve"> </w:t>
+      </w:r>
+      <w:r>
+        <w:t xml:space="preserve">UK</w:t>
+      </w:r>
+      <w:r>
+        <w:t xml:space="preserve">.”</w:t>
+      </w:r>
+      <w:r>
         <w:t xml:space="preserve"> </w:t>
       </w:r>
       <w:r>
@@ -6967,77 +6699,6 @@
           <w:iCs/>
           <w:i/>
         </w:rPr>
-        <w:t xml:space="preserve">MI</w:t>
-      </w:r>
-      <w:r>
-        <w:t xml:space="preserve">.</w:t>
-      </w:r>
-    </w:p>
-    <w:bookmarkEnd w:id="96"/>
-    <w:bookmarkStart w:id="98" w:name="ref-giametta_2020_new"/>
-    <w:p>
-      <w:pPr>
-        <w:pStyle w:val="Bibliography"/>
-      </w:pPr>
-      <w:r>
-        <w:t xml:space="preserve">Giametta, Calogero. 2020.</w:t>
-      </w:r>
-      <w:r>
-        <w:t xml:space="preserve"> </w:t>
-      </w:r>
-      <w:r>
-        <w:t xml:space="preserve">“New Asylum Protection Categories and Elusive Filtering Devices: The Case of</w:t>
-      </w:r>
-      <w:r>
-        <w:t xml:space="preserve"> </w:t>
-      </w:r>
-      <w:r>
-        <w:t xml:space="preserve">‘</w:t>
-      </w:r>
-      <w:r>
-        <w:t xml:space="preserve">Queer</w:t>
-      </w:r>
-      <w:r>
-        <w:t xml:space="preserve"> </w:t>
-      </w:r>
-      <w:r>
-        <w:t xml:space="preserve">Asylum’</w:t>
-      </w:r>
-      <w:r>
-        <w:t xml:space="preserve"> </w:t>
-      </w:r>
-      <w:r>
-        <w:t xml:space="preserve">in</w:t>
-      </w:r>
-      <w:r>
-        <w:t xml:space="preserve"> </w:t>
-      </w:r>
-      <w:r>
-        <w:t xml:space="preserve">France</w:t>
-      </w:r>
-      <w:r>
-        <w:t xml:space="preserve"> </w:t>
-      </w:r>
-      <w:r>
-        <w:t xml:space="preserve">and the</w:t>
-      </w:r>
-      <w:r>
-        <w:t xml:space="preserve"> </w:t>
-      </w:r>
-      <w:r>
-        <w:t xml:space="preserve">UK</w:t>
-      </w:r>
-      <w:r>
-        <w:t xml:space="preserve">.”</w:t>
-      </w:r>
-      <w:r>
-        <w:t xml:space="preserve"> </w:t>
-      </w:r>
-      <w:r>
-        <w:rPr>
-          <w:iCs/>
-          <w:i/>
-        </w:rPr>
         <w:t xml:space="preserve">Journal of Ethnic and Migration Studies</w:t>
       </w:r>
       <w:r>
@@ -7049,7 +6710,7 @@
       <w:r>
         <w:t xml:space="preserve"> </w:t>
       </w:r>
-      <w:hyperlink r:id="rId97">
+      <w:hyperlink r:id="rId92">
         <w:r>
           <w:rPr>
             <w:rStyle w:val="Hyperlink"/>
@@ -7061,8 +6722,8 @@
         <w:t xml:space="preserve">.</w:t>
       </w:r>
     </w:p>
-    <w:bookmarkEnd w:id="98"/>
-    <w:bookmarkStart w:id="100" w:name="ref-giddings_2014"/>
+    <w:bookmarkEnd w:id="93"/>
+    <w:bookmarkStart w:id="95" w:name="ref-giddings_2014"/>
     <w:p>
       <w:pPr>
         <w:pStyle w:val="Bibliography"/>
@@ -7128,7 +6789,7 @@
       <w:r>
         <w:t xml:space="preserve"> </w:t>
       </w:r>
-      <w:hyperlink r:id="rId99">
+      <w:hyperlink r:id="rId94">
         <w:r>
           <w:rPr>
             <w:rStyle w:val="Hyperlink"/>
@@ -7140,8 +6801,8 @@
         <w:t xml:space="preserve">.</w:t>
       </w:r>
     </w:p>
-    <w:bookmarkEnd w:id="100"/>
-    <w:bookmarkStart w:id="102" w:name="ref-goldberg_2013_doing"/>
+    <w:bookmarkEnd w:id="95"/>
+    <w:bookmarkStart w:id="97" w:name="ref-goldberg_2013_doing"/>
     <w:p>
       <w:pPr>
         <w:pStyle w:val="Bibliography"/>
@@ -7255,7 +6916,7 @@
       <w:r>
         <w:t xml:space="preserve"> </w:t>
       </w:r>
-      <w:hyperlink r:id="rId101">
+      <w:hyperlink r:id="rId96">
         <w:r>
           <w:rPr>
             <w:rStyle w:val="Hyperlink"/>
@@ -7267,8 +6928,8 @@
         <w:t xml:space="preserve">.</w:t>
       </w:r>
     </w:p>
-    <w:bookmarkEnd w:id="102"/>
-    <w:bookmarkStart w:id="104" w:name="ref-goldberg_2012_division"/>
+    <w:bookmarkEnd w:id="97"/>
+    <w:bookmarkStart w:id="99" w:name="ref-goldberg_2012_division"/>
     <w:p>
       <w:pPr>
         <w:pStyle w:val="Bibliography"/>
@@ -7352,7 +7013,7 @@
       <w:r>
         <w:t xml:space="preserve"> </w:t>
       </w:r>
-      <w:hyperlink r:id="rId103">
+      <w:hyperlink r:id="rId98">
         <w:r>
           <w:rPr>
             <w:rStyle w:val="Hyperlink"/>
@@ -7364,8 +7025,8 @@
         <w:t xml:space="preserve">.</w:t>
       </w:r>
     </w:p>
-    <w:bookmarkEnd w:id="104"/>
-    <w:bookmarkStart w:id="106" w:name="ref-goldscheider_2015_gender"/>
+    <w:bookmarkEnd w:id="99"/>
+    <w:bookmarkStart w:id="101" w:name="ref-goldscheider_2015_gender"/>
     <w:p>
       <w:pPr>
         <w:pStyle w:val="Bibliography"/>
@@ -7440,7 +7101,7 @@
       <w:r>
         <w:t xml:space="preserve"> </w:t>
       </w:r>
-      <w:hyperlink r:id="rId105">
+      <w:hyperlink r:id="rId100">
         <w:r>
           <w:rPr>
             <w:rStyle w:val="Hyperlink"/>
@@ -7452,8 +7113,8 @@
         <w:t xml:space="preserve">.</w:t>
       </w:r>
     </w:p>
-    <w:bookmarkEnd w:id="106"/>
-    <w:bookmarkStart w:id="107" w:name="ref-gordon_1964_assimilation"/>
+    <w:bookmarkEnd w:id="101"/>
+    <w:bookmarkStart w:id="102" w:name="ref-gordon_1964_assimilation"/>
     <w:p>
       <w:pPr>
         <w:pStyle w:val="Bibliography"/>
@@ -7507,8 +7168,8 @@
         <w:t xml:space="preserve">.</w:t>
       </w:r>
     </w:p>
-    <w:bookmarkEnd w:id="107"/>
-    <w:bookmarkStart w:id="109" w:name="ref-hausman_1984_econometric"/>
+    <w:bookmarkEnd w:id="102"/>
+    <w:bookmarkStart w:id="104" w:name="ref-hausman_1984_econometric"/>
     <w:p>
       <w:pPr>
         <w:pStyle w:val="Bibliography"/>
@@ -7598,7 +7259,7 @@
       <w:r>
         <w:t xml:space="preserve"> </w:t>
       </w:r>
-      <w:hyperlink r:id="rId108">
+      <w:hyperlink r:id="rId103">
         <w:r>
           <w:rPr>
             <w:rStyle w:val="Hyperlink"/>
@@ -7610,8 +7271,8 @@
         <w:t xml:space="preserve">.</w:t>
       </w:r>
     </w:p>
-    <w:bookmarkEnd w:id="109"/>
-    <w:bookmarkStart w:id="111" w:name="ref-herek_2011_antiequality"/>
+    <w:bookmarkEnd w:id="104"/>
+    <w:bookmarkStart w:id="106" w:name="ref-herek_2011_antiequality"/>
     <w:p>
       <w:pPr>
         <w:pStyle w:val="Bibliography"/>
@@ -7683,7 +7344,7 @@
       <w:r>
         <w:t xml:space="preserve"> </w:t>
       </w:r>
-      <w:hyperlink r:id="rId110">
+      <w:hyperlink r:id="rId105">
         <w:r>
           <w:rPr>
             <w:rStyle w:val="Hyperlink"/>
@@ -7695,8 +7356,8 @@
         <w:t xml:space="preserve">.</w:t>
       </w:r>
     </w:p>
-    <w:bookmarkEnd w:id="111"/>
-    <w:bookmarkStart w:id="113" w:name="ref-hiekel_2014_understanding"/>
+    <w:bookmarkEnd w:id="106"/>
+    <w:bookmarkStart w:id="108" w:name="ref-hiekel_2014_understanding"/>
     <w:p>
       <w:pPr>
         <w:pStyle w:val="Bibliography"/>
@@ -7762,7 +7423,7 @@
       <w:r>
         <w:t xml:space="preserve"> </w:t>
       </w:r>
-      <w:hyperlink r:id="rId112">
+      <w:hyperlink r:id="rId107">
         <w:r>
           <w:rPr>
             <w:rStyle w:val="Hyperlink"/>
@@ -7774,8 +7435,8 @@
         <w:t xml:space="preserve">.</w:t>
       </w:r>
     </w:p>
-    <w:bookmarkEnd w:id="113"/>
-    <w:bookmarkStart w:id="115" w:name="ref-hiller_2013_changes"/>
+    <w:bookmarkEnd w:id="108"/>
+    <w:bookmarkStart w:id="110" w:name="ref-hiller_2013_changes"/>
     <w:p>
       <w:pPr>
         <w:pStyle w:val="Bibliography"/>
@@ -7820,7 +7481,7 @@
       <w:r>
         <w:t xml:space="preserve"> </w:t>
       </w:r>
-      <w:hyperlink r:id="rId114">
+      <w:hyperlink r:id="rId109">
         <w:r>
           <w:rPr>
             <w:rStyle w:val="Hyperlink"/>
@@ -7832,8 +7493,8 @@
         <w:t xml:space="preserve">.</w:t>
       </w:r>
     </w:p>
-    <w:bookmarkEnd w:id="115"/>
-    <w:bookmarkStart w:id="117" w:name="ref-hoffmann_2021_making"/>
+    <w:bookmarkEnd w:id="110"/>
+    <w:bookmarkStart w:id="112" w:name="ref-hoffmann_2021_making"/>
     <w:p>
       <w:pPr>
         <w:pStyle w:val="Bibliography"/>
@@ -7901,7 +7562,7 @@
       <w:r>
         <w:t xml:space="preserve"> </w:t>
       </w:r>
-      <w:hyperlink r:id="rId116">
+      <w:hyperlink r:id="rId111">
         <w:r>
           <w:rPr>
             <w:rStyle w:val="Hyperlink"/>
@@ -7913,8 +7574,8 @@
         <w:t xml:space="preserve">.</w:t>
       </w:r>
     </w:p>
-    <w:bookmarkEnd w:id="117"/>
-    <w:bookmarkStart w:id="119" w:name="ref-holmberg_2009_sexual"/>
+    <w:bookmarkEnd w:id="112"/>
+    <w:bookmarkStart w:id="114" w:name="ref-holmberg_2009_sexual"/>
     <w:p>
       <w:pPr>
         <w:pStyle w:val="Bibliography"/>
@@ -8019,7 +7680,7 @@
       <w:r>
         <w:t xml:space="preserve"> </w:t>
       </w:r>
-      <w:hyperlink r:id="rId118">
+      <w:hyperlink r:id="rId113">
         <w:r>
           <w:rPr>
             <w:rStyle w:val="Hyperlink"/>
@@ -8031,8 +7692,8 @@
         <w:t xml:space="preserve">.</w:t>
       </w:r>
     </w:p>
-    <w:bookmarkEnd w:id="119"/>
-    <w:bookmarkStart w:id="121" w:name="ref-hoogenraad_2021_marriage"/>
+    <w:bookmarkEnd w:id="114"/>
+    <w:bookmarkStart w:id="116" w:name="ref-hoogenraad_2021_marriage"/>
     <w:p>
       <w:pPr>
         <w:pStyle w:val="Bibliography"/>
@@ -8098,7 +7759,7 @@
       <w:r>
         <w:t xml:space="preserve"> </w:t>
       </w:r>
-      <w:hyperlink r:id="rId120">
+      <w:hyperlink r:id="rId115">
         <w:r>
           <w:rPr>
             <w:rStyle w:val="Hyperlink"/>
@@ -8110,8 +7771,8 @@
         <w:t xml:space="preserve">.</w:t>
       </w:r>
     </w:p>
-    <w:bookmarkEnd w:id="121"/>
-    <w:bookmarkStart w:id="123" w:name="ref-hooghe_2013_samesex"/>
+    <w:bookmarkEnd w:id="116"/>
+    <w:bookmarkStart w:id="118" w:name="ref-hooghe_2013_samesex"/>
     <w:p>
       <w:pPr>
         <w:pStyle w:val="Bibliography"/>
@@ -8213,7 +7874,7 @@
       <w:r>
         <w:t xml:space="preserve"> </w:t>
       </w:r>
-      <w:hyperlink r:id="rId122">
+      <w:hyperlink r:id="rId117">
         <w:r>
           <w:rPr>
             <w:rStyle w:val="Hyperlink"/>
@@ -8225,8 +7886,8 @@
         <w:t xml:space="preserve">.</w:t>
       </w:r>
     </w:p>
-    <w:bookmarkEnd w:id="123"/>
-    <w:bookmarkStart w:id="125" w:name="ref-hull_2003_cultural"/>
+    <w:bookmarkEnd w:id="118"/>
+    <w:bookmarkStart w:id="120" w:name="ref-hull_2003_cultural"/>
     <w:p>
       <w:pPr>
         <w:pStyle w:val="Bibliography"/>
@@ -8325,7 +7986,7 @@
       <w:r>
         <w:t xml:space="preserve"> </w:t>
       </w:r>
-      <w:hyperlink r:id="rId124">
+      <w:hyperlink r:id="rId119">
         <w:r>
           <w:rPr>
             <w:rStyle w:val="Hyperlink"/>
@@ -8337,8 +7998,8 @@
         <w:t xml:space="preserve">.</w:t>
       </w:r>
     </w:p>
-    <w:bookmarkEnd w:id="125"/>
-    <w:bookmarkStart w:id="127" w:name="ref-inglehart_2017_cultural"/>
+    <w:bookmarkEnd w:id="120"/>
+    <w:bookmarkStart w:id="122" w:name="ref-inglehart_2017_cultural"/>
     <w:p>
       <w:pPr>
         <w:pStyle w:val="Bibliography"/>
@@ -8431,7 +8092,7 @@
       <w:r>
         <w:t xml:space="preserve"> </w:t>
       </w:r>
-      <w:hyperlink r:id="rId126">
+      <w:hyperlink r:id="rId121">
         <w:r>
           <w:rPr>
             <w:rStyle w:val="Hyperlink"/>
@@ -8443,8 +8104,8 @@
         <w:t xml:space="preserve">.</w:t>
       </w:r>
     </w:p>
-    <w:bookmarkEnd w:id="127"/>
-    <w:bookmarkStart w:id="129" w:name="ref-jepsen_2002"/>
+    <w:bookmarkEnd w:id="122"/>
+    <w:bookmarkStart w:id="124" w:name="ref-jepsen_2002"/>
     <w:p>
       <w:pPr>
         <w:pStyle w:val="Bibliography"/>
@@ -8477,7 +8138,7 @@
       <w:r>
         <w:t xml:space="preserve"> </w:t>
       </w:r>
-      <w:hyperlink r:id="rId128">
+      <w:hyperlink r:id="rId123">
         <w:r>
           <w:rPr>
             <w:rStyle w:val="Hyperlink"/>
@@ -8489,8 +8150,8 @@
         <w:t xml:space="preserve">.</w:t>
       </w:r>
     </w:p>
-    <w:bookmarkEnd w:id="129"/>
-    <w:bookmarkStart w:id="131" w:name="ref-joyner_2017_gender"/>
+    <w:bookmarkEnd w:id="124"/>
+    <w:bookmarkStart w:id="126" w:name="ref-joyner_2017_gender"/>
     <w:p>
       <w:pPr>
         <w:pStyle w:val="Bibliography"/>
@@ -8556,7 +8217,7 @@
       <w:r>
         <w:t xml:space="preserve"> </w:t>
       </w:r>
-      <w:hyperlink r:id="rId130">
+      <w:hyperlink r:id="rId125">
         <w:r>
           <w:rPr>
             <w:rStyle w:val="Hyperlink"/>
@@ -8568,8 +8229,8 @@
         <w:t xml:space="preserve">.</w:t>
       </w:r>
     </w:p>
-    <w:bookmarkEnd w:id="131"/>
-    <w:bookmarkStart w:id="133" w:name="ref-kalmijn_2007_explaining"/>
+    <w:bookmarkEnd w:id="126"/>
+    <w:bookmarkStart w:id="128" w:name="ref-kalmijn_2007_explaining"/>
     <w:p>
       <w:pPr>
         <w:pStyle w:val="Bibliography"/>
@@ -8614,7 +8275,7 @@
       <w:r>
         <w:t xml:space="preserve"> </w:t>
       </w:r>
-      <w:hyperlink r:id="rId132">
+      <w:hyperlink r:id="rId127">
         <w:r>
           <w:rPr>
             <w:rStyle w:val="Hyperlink"/>
@@ -8626,8 +8287,8 @@
         <w:t xml:space="preserve">.</w:t>
       </w:r>
     </w:p>
-    <w:bookmarkEnd w:id="133"/>
-    <w:bookmarkStart w:id="135" w:name="ref-kalmijn_2010_comparative"/>
+    <w:bookmarkEnd w:id="128"/>
+    <w:bookmarkStart w:id="130" w:name="ref-kalmijn_2010_comparative"/>
     <w:p>
       <w:pPr>
         <w:pStyle w:val="Bibliography"/>
@@ -8681,7 +8342,7 @@
       <w:r>
         <w:t xml:space="preserve"> </w:t>
       </w:r>
-      <w:hyperlink r:id="rId134">
+      <w:hyperlink r:id="rId129">
         <w:r>
           <w:rPr>
             <w:rStyle w:val="Hyperlink"/>
@@ -8693,8 +8354,8 @@
         <w:t xml:space="preserve">.</w:t>
       </w:r>
     </w:p>
-    <w:bookmarkEnd w:id="135"/>
-    <w:bookmarkStart w:id="137" w:name="ref-kazyak_2018_backlash"/>
+    <w:bookmarkEnd w:id="130"/>
+    <w:bookmarkStart w:id="132" w:name="ref-kazyak_2018_backlash"/>
     <w:p>
       <w:pPr>
         <w:pStyle w:val="Bibliography"/>
@@ -8787,7 +8448,7 @@
       <w:r>
         <w:t xml:space="preserve"> </w:t>
       </w:r>
-      <w:hyperlink r:id="rId136">
+      <w:hyperlink r:id="rId131">
         <w:r>
           <w:rPr>
             <w:rStyle w:val="Hyperlink"/>
@@ -8799,8 +8460,8 @@
         <w:t xml:space="preserve">.</w:t>
       </w:r>
     </w:p>
-    <w:bookmarkEnd w:id="137"/>
-    <w:bookmarkStart w:id="139" w:name="ref-kolk_2020_two"/>
+    <w:bookmarkEnd w:id="132"/>
+    <w:bookmarkStart w:id="134" w:name="ref-kolk_2020_two"/>
     <w:p>
       <w:pPr>
         <w:pStyle w:val="Bibliography"/>
@@ -8917,7 +8578,7 @@
       <w:r>
         <w:t xml:space="preserve"> </w:t>
       </w:r>
-      <w:hyperlink r:id="rId138">
+      <w:hyperlink r:id="rId133">
         <w:r>
           <w:rPr>
             <w:rStyle w:val="Hyperlink"/>
@@ -8929,8 +8590,8 @@
         <w:t xml:space="preserve">.</w:t>
       </w:r>
     </w:p>
-    <w:bookmarkEnd w:id="139"/>
-    <w:bookmarkStart w:id="141" w:name="ref-kong_2010_chinese"/>
+    <w:bookmarkEnd w:id="134"/>
+    <w:bookmarkStart w:id="136" w:name="ref-kong_2010_chinese"/>
     <w:p>
       <w:pPr>
         <w:pStyle w:val="Bibliography"/>
@@ -8977,7 +8638,7 @@
       <w:r>
         <w:t xml:space="preserve"> </w:t>
       </w:r>
-      <w:hyperlink r:id="rId140">
+      <w:hyperlink r:id="rId135">
         <w:r>
           <w:rPr>
             <w:rStyle w:val="Hyperlink"/>
@@ -8989,8 +8650,8 @@
         <w:t xml:space="preserve">.</w:t>
       </w:r>
     </w:p>
-    <w:bookmarkEnd w:id="141"/>
-    <w:bookmarkStart w:id="143" w:name="ref-lappegard_2018_why"/>
+    <w:bookmarkEnd w:id="136"/>
+    <w:bookmarkStart w:id="138" w:name="ref-lappegard_2018_why"/>
     <w:p>
       <w:pPr>
         <w:pStyle w:val="Bibliography"/>
@@ -9044,7 +8705,7 @@
       <w:r>
         <w:t xml:space="preserve"> </w:t>
       </w:r>
-      <w:hyperlink r:id="rId142">
+      <w:hyperlink r:id="rId137">
         <w:r>
           <w:rPr>
             <w:rStyle w:val="Hyperlink"/>
@@ -9056,8 +8717,8 @@
         <w:t xml:space="preserve">.</w:t>
       </w:r>
     </w:p>
-    <w:bookmarkEnd w:id="143"/>
-    <w:bookmarkStart w:id="145" w:name="ref-lax_2009_gay"/>
+    <w:bookmarkEnd w:id="138"/>
+    <w:bookmarkStart w:id="140" w:name="ref-lax_2009_gay"/>
     <w:p>
       <w:pPr>
         <w:pStyle w:val="Bibliography"/>
@@ -9132,7 +8793,7 @@
       <w:r>
         <w:t xml:space="preserve"> </w:t>
       </w:r>
-      <w:hyperlink r:id="rId144">
+      <w:hyperlink r:id="rId139">
         <w:r>
           <w:rPr>
             <w:rStyle w:val="Hyperlink"/>
@@ -9144,8 +8805,8 @@
         <w:t xml:space="preserve">.</w:t>
       </w:r>
     </w:p>
-    <w:bookmarkEnd w:id="145"/>
-    <w:bookmarkStart w:id="147" w:name="ref-lee_1990_patterns"/>
+    <w:bookmarkEnd w:id="140"/>
+    <w:bookmarkStart w:id="142" w:name="ref-lee_1990_patterns"/>
     <w:p>
       <w:pPr>
         <w:pStyle w:val="Bibliography"/>
@@ -9199,7 +8860,7 @@
       <w:r>
         <w:t xml:space="preserve"> </w:t>
       </w:r>
-      <w:hyperlink r:id="rId146">
+      <w:hyperlink r:id="rId141">
         <w:r>
           <w:rPr>
             <w:rStyle w:val="Hyperlink"/>
@@ -9211,8 +8872,8 @@
         <w:t xml:space="preserve">.</w:t>
       </w:r>
     </w:p>
-    <w:bookmarkEnd w:id="147"/>
-    <w:bookmarkStart w:id="149" w:name="ref-levitt_2020_how"/>
+    <w:bookmarkEnd w:id="142"/>
+    <w:bookmarkStart w:id="144" w:name="ref-levitt_2020_how"/>
     <w:p>
       <w:pPr>
         <w:pStyle w:val="Bibliography"/>
@@ -9266,7 +8927,7 @@
       <w:r>
         <w:t xml:space="preserve"> </w:t>
       </w:r>
-      <w:hyperlink r:id="rId148">
+      <w:hyperlink r:id="rId143">
         <w:r>
           <w:rPr>
             <w:rStyle w:val="Hyperlink"/>
@@ -9278,8 +8939,8 @@
         <w:t xml:space="preserve">.</w:t>
       </w:r>
     </w:p>
-    <w:bookmarkEnd w:id="149"/>
-    <w:bookmarkStart w:id="151" w:name="ref-lichter_2015_whom"/>
+    <w:bookmarkEnd w:id="144"/>
+    <w:bookmarkStart w:id="146" w:name="ref-lichter_2015_whom"/>
     <w:p>
       <w:pPr>
         <w:pStyle w:val="Bibliography"/>
@@ -9366,7 +9027,7 @@
       <w:r>
         <w:t xml:space="preserve"> </w:t>
       </w:r>
-      <w:hyperlink r:id="rId150">
+      <w:hyperlink r:id="rId145">
         <w:r>
           <w:rPr>
             <w:rStyle w:val="Hyperlink"/>
@@ -9378,8 +9039,8 @@
         <w:t xml:space="preserve">.</w:t>
       </w:r>
     </w:p>
-    <w:bookmarkEnd w:id="151"/>
-    <w:bookmarkStart w:id="152" w:name="ref-long_2006_family"/>
+    <w:bookmarkEnd w:id="146"/>
+    <w:bookmarkStart w:id="147" w:name="ref-long_2006_family"/>
     <w:p>
       <w:pPr>
         <w:pStyle w:val="Bibliography"/>
@@ -9478,8 +9139,8 @@
         <w:t xml:space="preserve">.</w:t>
       </w:r>
     </w:p>
-    <w:bookmarkEnd w:id="152"/>
-    <w:bookmarkStart w:id="154" w:name="ref-lopez_2015_impossible"/>
+    <w:bookmarkEnd w:id="147"/>
+    <w:bookmarkStart w:id="149" w:name="ref-lopez_2015_impossible"/>
     <w:p>
       <w:pPr>
         <w:pStyle w:val="Bibliography"/>
@@ -9545,7 +9206,7 @@
       <w:r>
         <w:t xml:space="preserve"> </w:t>
       </w:r>
-      <w:hyperlink r:id="rId153">
+      <w:hyperlink r:id="rId148">
         <w:r>
           <w:rPr>
             <w:rStyle w:val="Hyperlink"/>
@@ -9557,8 +9218,8 @@
         <w:t xml:space="preserve">.</w:t>
       </w:r>
     </w:p>
-    <w:bookmarkEnd w:id="154"/>
-    <w:bookmarkStart w:id="155" w:name="ref-lopez_2021_unauthorized"/>
+    <w:bookmarkEnd w:id="149"/>
+    <w:bookmarkStart w:id="150" w:name="ref-lopez_2021_unauthorized"/>
     <w:p>
       <w:pPr>
         <w:pStyle w:val="Bibliography"/>
@@ -9666,8 +9327,8 @@
         <w:t xml:space="preserve">.</w:t>
       </w:r>
     </w:p>
-    <w:bookmarkEnd w:id="155"/>
-    <w:bookmarkStart w:id="157" w:name="ref-luibheid_2008"/>
+    <w:bookmarkEnd w:id="150"/>
+    <w:bookmarkStart w:id="152" w:name="ref-luibheid_2008"/>
     <w:p>
       <w:pPr>
         <w:pStyle w:val="Bibliography"/>
@@ -9727,7 +9388,7 @@
       <w:r>
         <w:t xml:space="preserve"> </w:t>
       </w:r>
-      <w:hyperlink r:id="rId156">
+      <w:hyperlink r:id="rId151">
         <w:r>
           <w:rPr>
             <w:rStyle w:val="Hyperlink"/>
@@ -9739,8 +9400,8 @@
         <w:t xml:space="preserve">.</w:t>
       </w:r>
     </w:p>
-    <w:bookmarkEnd w:id="157"/>
-    <w:bookmarkStart w:id="159" w:name="ref-lundberg_2021_what"/>
+    <w:bookmarkEnd w:id="152"/>
+    <w:bookmarkStart w:id="154" w:name="ref-lundberg_2021_what"/>
     <w:p>
       <w:pPr>
         <w:pStyle w:val="Bibliography"/>
@@ -9815,7 +9476,7 @@
       <w:r>
         <w:t xml:space="preserve"> </w:t>
       </w:r>
-      <w:hyperlink r:id="rId158">
+      <w:hyperlink r:id="rId153">
         <w:r>
           <w:rPr>
             <w:rStyle w:val="Hyperlink"/>
@@ -9827,8 +9488,8 @@
         <w:t xml:space="preserve">.</w:t>
       </w:r>
     </w:p>
-    <w:bookmarkEnd w:id="159"/>
-    <w:bookmarkStart w:id="161" w:name="ref-mackey_2004_relational"/>
+    <w:bookmarkEnd w:id="154"/>
+    <w:bookmarkStart w:id="156" w:name="ref-mackey_2004_relational"/>
     <w:p>
       <w:pPr>
         <w:pStyle w:val="Bibliography"/>
@@ -9918,7 +9579,7 @@
       <w:r>
         <w:t xml:space="preserve"> </w:t>
       </w:r>
-      <w:hyperlink r:id="rId160">
+      <w:hyperlink r:id="rId155">
         <w:r>
           <w:rPr>
             <w:rStyle w:val="Hyperlink"/>
@@ -9930,8 +9591,8 @@
         <w:t xml:space="preserve">.</w:t>
       </w:r>
     </w:p>
-    <w:bookmarkEnd w:id="161"/>
-    <w:bookmarkStart w:id="163" w:name="ref-manning_2016"/>
+    <w:bookmarkEnd w:id="156"/>
+    <w:bookmarkStart w:id="158" w:name="ref-manning_2016"/>
     <w:p>
       <w:pPr>
         <w:pStyle w:val="Bibliography"/>
@@ -9982,7 +9643,7 @@
       <w:r>
         <w:t xml:space="preserve"> </w:t>
       </w:r>
-      <w:hyperlink r:id="rId162">
+      <w:hyperlink r:id="rId157">
         <w:r>
           <w:rPr>
             <w:rStyle w:val="Hyperlink"/>
@@ -9994,8 +9655,8 @@
         <w:t xml:space="preserve">.</w:t>
       </w:r>
     </w:p>
-    <w:bookmarkEnd w:id="163"/>
-    <w:bookmarkStart w:id="165" w:name="ref-manning_2022_cohabitation"/>
+    <w:bookmarkEnd w:id="158"/>
+    <w:bookmarkStart w:id="160" w:name="ref-manning_2022_cohabitation"/>
     <w:p>
       <w:pPr>
         <w:pStyle w:val="Bibliography"/>
@@ -10070,7 +9731,7 @@
       <w:r>
         <w:t xml:space="preserve"> </w:t>
       </w:r>
-      <w:hyperlink r:id="rId164">
+      <w:hyperlink r:id="rId159">
         <w:r>
           <w:rPr>
             <w:rStyle w:val="Hyperlink"/>
@@ -10082,8 +9743,8 @@
         <w:t xml:space="preserve">.</w:t>
       </w:r>
     </w:p>
-    <w:bookmarkEnd w:id="165"/>
-    <w:bookmarkStart w:id="166" w:name="ref-marcen_2019"/>
+    <w:bookmarkEnd w:id="160"/>
+    <w:bookmarkStart w:id="161" w:name="ref-marcen_2019"/>
     <w:p>
       <w:pPr>
         <w:pStyle w:val="Bibliography"/>
@@ -10113,8 +9774,8 @@
         <w:t xml:space="preserve">{{MPRA}}.</w:t>
       </w:r>
     </w:p>
-    <w:bookmarkEnd w:id="166"/>
-    <w:bookmarkStart w:id="168" w:name="ref-martell_2020"/>
+    <w:bookmarkEnd w:id="161"/>
+    <w:bookmarkStart w:id="163" w:name="ref-martell_2020"/>
     <w:p>
       <w:pPr>
         <w:pStyle w:val="Bibliography"/>
@@ -10189,7 +9850,7 @@
       <w:r>
         <w:t xml:space="preserve"> </w:t>
       </w:r>
-      <w:hyperlink r:id="rId167">
+      <w:hyperlink r:id="rId162">
         <w:r>
           <w:rPr>
             <w:rStyle w:val="Hyperlink"/>
@@ -10201,8 +9862,8 @@
         <w:t xml:space="preserve">.</w:t>
       </w:r>
     </w:p>
-    <w:bookmarkEnd w:id="168"/>
-    <w:bookmarkStart w:id="169" w:name="ref-medrano_2020_europe"/>
+    <w:bookmarkEnd w:id="163"/>
+    <w:bookmarkStart w:id="164" w:name="ref-medrano_2020_europe"/>
     <w:p>
       <w:pPr>
         <w:pStyle w:val="Bibliography"/>
@@ -10296,8 +9957,8 @@
         <w:t xml:space="preserve">.</w:t>
       </w:r>
     </w:p>
-    <w:bookmarkEnd w:id="169"/>
-    <w:bookmarkStart w:id="171" w:name="ref-minkenberg_2002_religion"/>
+    <w:bookmarkEnd w:id="164"/>
+    <w:bookmarkStart w:id="166" w:name="ref-minkenberg_2002_religion"/>
     <w:p>
       <w:pPr>
         <w:pStyle w:val="Bibliography"/>
@@ -10402,7 +10063,7 @@
       <w:r>
         <w:t xml:space="preserve"> </w:t>
       </w:r>
-      <w:hyperlink r:id="rId170">
+      <w:hyperlink r:id="rId165">
         <w:r>
           <w:rPr>
             <w:rStyle w:val="Hyperlink"/>
@@ -10414,8 +10075,8 @@
         <w:t xml:space="preserve">.</w:t>
       </w:r>
     </w:p>
-    <w:bookmarkEnd w:id="171"/>
-    <w:bookmarkStart w:id="172" w:name="ref-moore_2011_invisible"/>
+    <w:bookmarkEnd w:id="166"/>
+    <w:bookmarkStart w:id="167" w:name="ref-moore_2011_invisible"/>
     <w:p>
       <w:pPr>
         <w:pStyle w:val="Bibliography"/>
@@ -10502,8 +10163,8 @@
         <w:t xml:space="preserve">.</w:t>
       </w:r>
     </w:p>
-    <w:bookmarkEnd w:id="172"/>
-    <w:bookmarkStart w:id="174" w:name="ref-msibi_2013_denied"/>
+    <w:bookmarkEnd w:id="167"/>
+    <w:bookmarkStart w:id="169" w:name="ref-msibi_2013_denied"/>
     <w:p>
       <w:pPr>
         <w:pStyle w:val="Bibliography"/>
@@ -10560,7 +10221,7 @@
       <w:r>
         <w:t xml:space="preserve"> </w:t>
       </w:r>
-      <w:hyperlink r:id="rId173">
+      <w:hyperlink r:id="rId168">
         <w:r>
           <w:rPr>
             <w:rStyle w:val="Hyperlink"/>
@@ -10572,8 +10233,8 @@
         <w:t xml:space="preserve">.</w:t>
       </w:r>
     </w:p>
-    <w:bookmarkEnd w:id="174"/>
-    <w:bookmarkStart w:id="176" w:name="ref-murray_2014_real"/>
+    <w:bookmarkEnd w:id="169"/>
+    <w:bookmarkStart w:id="171" w:name="ref-murray_2014_real"/>
     <w:p>
       <w:pPr>
         <w:pStyle w:val="Bibliography"/>
@@ -10654,7 +10315,7 @@
       <w:r>
         <w:t xml:space="preserve"> </w:t>
       </w:r>
-      <w:hyperlink r:id="rId175">
+      <w:hyperlink r:id="rId170">
         <w:r>
           <w:rPr>
             <w:rStyle w:val="Hyperlink"/>
@@ -10666,8 +10327,8 @@
         <w:t xml:space="preserve">.</w:t>
       </w:r>
     </w:p>
-    <w:bookmarkEnd w:id="176"/>
-    <w:bookmarkStart w:id="177" w:name="ref-ocobock_2020_leveraging"/>
+    <w:bookmarkEnd w:id="171"/>
+    <w:bookmarkStart w:id="172" w:name="ref-ocobock_2020_leveraging"/>
     <w:p>
       <w:pPr>
         <w:pStyle w:val="Bibliography"/>
@@ -10752,8 +10413,8 @@
         <w:t xml:space="preserve">126 (3): 513–44.</w:t>
       </w:r>
     </w:p>
-    <w:bookmarkEnd w:id="177"/>
-    <w:bookmarkStart w:id="179" w:name="ref-olden_2022_triple"/>
+    <w:bookmarkEnd w:id="172"/>
+    <w:bookmarkStart w:id="174" w:name="ref-olden_2022_triple"/>
     <w:p>
       <w:pPr>
         <w:pStyle w:val="Bibliography"/>
@@ -10786,7 +10447,7 @@
       <w:r>
         <w:t xml:space="preserve"> </w:t>
       </w:r>
-      <w:hyperlink r:id="rId178">
+      <w:hyperlink r:id="rId173">
         <w:r>
           <w:rPr>
             <w:rStyle w:val="Hyperlink"/>
@@ -10798,8 +10459,8 @@
         <w:t xml:space="preserve">.</w:t>
       </w:r>
     </w:p>
-    <w:bookmarkEnd w:id="179"/>
-    <w:bookmarkStart w:id="181" w:name="ref-perelli-harris_2015_exploring"/>
+    <w:bookmarkEnd w:id="174"/>
+    <w:bookmarkStart w:id="176" w:name="ref-perelli-harris_2015_exploring"/>
     <w:p>
       <w:pPr>
         <w:pStyle w:val="Bibliography"/>
@@ -10916,7 +10577,7 @@
       <w:r>
         <w:t xml:space="preserve"> </w:t>
       </w:r>
-      <w:hyperlink r:id="rId180">
+      <w:hyperlink r:id="rId175">
         <w:r>
           <w:rPr>
             <w:rStyle w:val="Hyperlink"/>
@@ -10928,26 +10589,38 @@
         <w:t xml:space="preserve">.</w:t>
       </w:r>
     </w:p>
-    <w:bookmarkEnd w:id="181"/>
-    <w:bookmarkStart w:id="183" w:name="ref-reczek_2020_sexual"/>
+    <w:bookmarkEnd w:id="176"/>
+    <w:bookmarkStart w:id="178" w:name="ref-redpath_2022_spousal"/>
     <w:p>
       <w:pPr>
         <w:pStyle w:val="Bibliography"/>
       </w:pPr>
       <w:r>
-        <w:t xml:space="preserve">Reczek, Corinne. 2020.</w:t>
-      </w:r>
-      <w:r>
-        <w:t xml:space="preserve"> </w:t>
-      </w:r>
-      <w:r>
-        <w:t xml:space="preserve">“Sexual- and</w:t>
-      </w:r>
-      <w:r>
-        <w:t xml:space="preserve"> </w:t>
-      </w:r>
-      <w:r>
-        <w:t xml:space="preserve">Gender-Minority Families</w:t>
+        <w:t xml:space="preserve">Redpath, Connor. 2022.</w:t>
+      </w:r>
+      <w:r>
+        <w:t xml:space="preserve"> </w:t>
+      </w:r>
+      <w:r>
+        <w:t xml:space="preserve">“Spousal</w:t>
+      </w:r>
+      <w:r>
+        <w:t xml:space="preserve"> </w:t>
+      </w:r>
+      <w:r>
+        <w:t xml:space="preserve">Visa Policy</w:t>
+      </w:r>
+      <w:r>
+        <w:t xml:space="preserve"> </w:t>
+      </w:r>
+      <w:r>
+        <w:t xml:space="preserve">and</w:t>
+      </w:r>
+      <w:r>
+        <w:t xml:space="preserve"> </w:t>
+      </w:r>
+      <w:r>
+        <w:t xml:space="preserve">Mixed-Citizenship Couples</w:t>
       </w:r>
       <w:r>
         <w:t xml:space="preserve">:</w:t>
@@ -10956,31 +10629,31 @@
         <w:t xml:space="preserve"> </w:t>
       </w:r>
       <w:r>
-        <w:t xml:space="preserve">A</w:t>
-      </w:r>
-      <w:r>
-        <w:t xml:space="preserve"> </w:t>
-      </w:r>
-      <w:r>
-        <w:t xml:space="preserve">2010 to 2020</w:t>
-      </w:r>
-      <w:r>
-        <w:t xml:space="preserve"> </w:t>
-      </w:r>
-      <w:r>
-        <w:t xml:space="preserve">Decade</w:t>
-      </w:r>
-      <w:r>
-        <w:t xml:space="preserve"> </w:t>
-      </w:r>
-      <w:r>
-        <w:t xml:space="preserve">in</w:t>
-      </w:r>
-      <w:r>
-        <w:t xml:space="preserve"> </w:t>
-      </w:r>
-      <w:r>
-        <w:t xml:space="preserve">Review</w:t>
+        <w:t xml:space="preserve">Evidence</w:t>
+      </w:r>
+      <w:r>
+        <w:t xml:space="preserve"> </w:t>
+      </w:r>
+      <w:r>
+        <w:t xml:space="preserve">from the</w:t>
+      </w:r>
+      <w:r>
+        <w:t xml:space="preserve"> </w:t>
+      </w:r>
+      <w:r>
+        <w:t xml:space="preserve">End</w:t>
+      </w:r>
+      <w:r>
+        <w:t xml:space="preserve"> </w:t>
+      </w:r>
+      <w:r>
+        <w:t xml:space="preserve">of the</w:t>
+      </w:r>
+      <w:r>
+        <w:t xml:space="preserve"> </w:t>
+      </w:r>
+      <w:r>
+        <w:t xml:space="preserve">Defense Of Marriage Act</w:t>
       </w:r>
       <w:r>
         <w:t xml:space="preserve">.”</w:t>
@@ -10989,206 +10662,15 @@
         <w:t xml:space="preserve"> </w:t>
       </w:r>
       <w:r>
-        <w:rPr>
-          <w:iCs/>
-          <w:i/>
-        </w:rPr>
-        <w:t xml:space="preserve">Journal of Marriage and Family</w:t>
-      </w:r>
-      <w:r>
-        <w:t xml:space="preserve"> </w:t>
-      </w:r>
-      <w:r>
-        <w:t xml:space="preserve">82 (1): 300–325.</w:t>
-      </w:r>
-      <w:r>
-        <w:t xml:space="preserve"> </w:t>
-      </w:r>
-      <w:hyperlink r:id="rId182">
-        <w:r>
-          <w:rPr>
-            <w:rStyle w:val="Hyperlink"/>
-          </w:rPr>
-          <w:t xml:space="preserve">https://doi.org/10.1111/jomf.12607</w:t>
-        </w:r>
-      </w:hyperlink>
+        <w:t xml:space="preserve">SocArXiv</w:t>
+      </w:r>
       <w:r>
         <w:t xml:space="preserve">.</w:t>
       </w:r>
-    </w:p>
-    <w:bookmarkEnd w:id="183"/>
-    <w:bookmarkStart w:id="185" w:name="ref-reczek_2017_promise"/>
-    <w:p>
-      <w:pPr>
-        <w:pStyle w:val="Bibliography"/>
-      </w:pPr>
-      <w:r>
-        <w:t xml:space="preserve">Reczek, Corinne, Russell Spiker, Hui Liu, and Robert Crosnoe. 2017.</w:t>
-      </w:r>
-      <w:r>
-        <w:t xml:space="preserve"> </w:t>
-      </w:r>
-      <w:r>
-        <w:t xml:space="preserve">“The</w:t>
-      </w:r>
-      <w:r>
-        <w:t xml:space="preserve"> </w:t>
-      </w:r>
-      <w:r>
-        <w:t xml:space="preserve">Promise</w:t>
-      </w:r>
-      <w:r>
-        <w:t xml:space="preserve"> </w:t>
-      </w:r>
-      <w:r>
-        <w:t xml:space="preserve">and</w:t>
-      </w:r>
-      <w:r>
-        <w:t xml:space="preserve"> </w:t>
-      </w:r>
-      <w:r>
-        <w:t xml:space="preserve">Perils</w:t>
-      </w:r>
-      <w:r>
-        <w:t xml:space="preserve"> </w:t>
-      </w:r>
-      <w:r>
-        <w:t xml:space="preserve">of</w:t>
-      </w:r>
-      <w:r>
-        <w:t xml:space="preserve"> </w:t>
-      </w:r>
-      <w:r>
-        <w:t xml:space="preserve">Population Research</w:t>
-      </w:r>
-      <w:r>
-        <w:t xml:space="preserve"> </w:t>
-      </w:r>
-      <w:r>
-        <w:t xml:space="preserve">on</w:t>
-      </w:r>
-      <w:r>
-        <w:t xml:space="preserve"> </w:t>
-      </w:r>
-      <w:r>
-        <w:t xml:space="preserve">Same-Sex Families</w:t>
-      </w:r>
-      <w:r>
-        <w:t xml:space="preserve">.”</w:t>
-      </w:r>
-      <w:r>
-        <w:t xml:space="preserve"> </w:t>
-      </w:r>
-      <w:r>
-        <w:rPr>
-          <w:iCs/>
-          <w:i/>
-        </w:rPr>
-        <w:t xml:space="preserve">Demography</w:t>
-      </w:r>
-      <w:r>
-        <w:t xml:space="preserve"> </w:t>
-      </w:r>
-      <w:r>
-        <w:t xml:space="preserve">54 (6): 2385–97.</w:t>
-      </w:r>
-      <w:r>
-        <w:t xml:space="preserve"> </w:t>
-      </w:r>
-      <w:hyperlink r:id="rId184">
-        <w:r>
-          <w:rPr>
-            <w:rStyle w:val="Hyperlink"/>
-          </w:rPr>
-          <w:t xml:space="preserve">https://doi.org/10.1007/s13524-017-0630-y</w:t>
-        </w:r>
-      </w:hyperlink>
-      <w:r>
-        <w:t xml:space="preserve">.</w:t>
-      </w:r>
-    </w:p>
-    <w:bookmarkEnd w:id="185"/>
-    <w:bookmarkStart w:id="187" w:name="ref-redpath_2022_spousal"/>
-    <w:p>
-      <w:pPr>
-        <w:pStyle w:val="Bibliography"/>
-      </w:pPr>
-      <w:r>
-        <w:t xml:space="preserve">Redpath, Connor. 2022.</w:t>
-      </w:r>
-      <w:r>
-        <w:t xml:space="preserve"> </w:t>
-      </w:r>
-      <w:r>
-        <w:t xml:space="preserve">“Spousal</w:t>
-      </w:r>
-      <w:r>
-        <w:t xml:space="preserve"> </w:t>
-      </w:r>
-      <w:r>
-        <w:t xml:space="preserve">Visa Policy</w:t>
-      </w:r>
-      <w:r>
-        <w:t xml:space="preserve"> </w:t>
-      </w:r>
-      <w:r>
-        <w:t xml:space="preserve">and</w:t>
-      </w:r>
-      <w:r>
-        <w:t xml:space="preserve"> </w:t>
-      </w:r>
-      <w:r>
-        <w:t xml:space="preserve">Mixed-Citizenship Couples</w:t>
-      </w:r>
-      <w:r>
-        <w:t xml:space="preserve">:</w:t>
-      </w:r>
-      <w:r>
-        <w:t xml:space="preserve"> </w:t>
-      </w:r>
-      <w:r>
-        <w:t xml:space="preserve">Evidence</w:t>
-      </w:r>
-      <w:r>
-        <w:t xml:space="preserve"> </w:t>
-      </w:r>
-      <w:r>
-        <w:t xml:space="preserve">from the</w:t>
-      </w:r>
-      <w:r>
-        <w:t xml:space="preserve"> </w:t>
-      </w:r>
-      <w:r>
-        <w:t xml:space="preserve">End</w:t>
-      </w:r>
-      <w:r>
-        <w:t xml:space="preserve"> </w:t>
-      </w:r>
-      <w:r>
-        <w:t xml:space="preserve">of the</w:t>
-      </w:r>
-      <w:r>
-        <w:t xml:space="preserve"> </w:t>
-      </w:r>
-      <w:r>
-        <w:t xml:space="preserve">Defense Of Marriage Act</w:t>
-      </w:r>
-      <w:r>
-        <w:t xml:space="preserve">.”</w:t>
-      </w:r>
-      <w:r>
-        <w:t xml:space="preserve"> </w:t>
-      </w:r>
-      <w:r>
-        <w:t xml:space="preserve">SocArXiv</w:t>
-      </w:r>
-      <w:r>
-        <w:t xml:space="preserve">.</w:t>
-      </w:r>
-      <w:r>
-        <w:t xml:space="preserve"> </w:t>
-      </w:r>
-      <w:hyperlink r:id="rId186">
+      <w:r>
+        <w:t xml:space="preserve"> </w:t>
+      </w:r>
+      <w:hyperlink r:id="rId177">
         <w:r>
           <w:rPr>
             <w:rStyle w:val="Hyperlink"/>
@@ -11200,8 +10682,8 @@
         <w:t xml:space="preserve">.</w:t>
       </w:r>
     </w:p>
-    <w:bookmarkEnd w:id="187"/>
-    <w:bookmarkStart w:id="188" w:name="ref-rosenfeld_2007_age"/>
+    <w:bookmarkEnd w:id="178"/>
+    <w:bookmarkStart w:id="179" w:name="ref-rosenfeld_2007_age"/>
     <w:p>
       <w:pPr>
         <w:pStyle w:val="Bibliography"/>
@@ -11337,8 +10819,8 @@
         <w:t xml:space="preserve">.</w:t>
       </w:r>
     </w:p>
-    <w:bookmarkEnd w:id="188"/>
-    <w:bookmarkStart w:id="190" w:name="ref-rosenfeld_2005_independence"/>
+    <w:bookmarkEnd w:id="179"/>
+    <w:bookmarkStart w:id="181" w:name="ref-rosenfeld_2005_independence"/>
     <w:p>
       <w:pPr>
         <w:pStyle w:val="Bibliography"/>
@@ -11428,7 +10910,7 @@
       <w:r>
         <w:t xml:space="preserve"> </w:t>
       </w:r>
-      <w:hyperlink r:id="rId189">
+      <w:hyperlink r:id="rId180">
         <w:r>
           <w:rPr>
             <w:rStyle w:val="Hyperlink"/>
@@ -11440,8 +10922,8 @@
         <w:t xml:space="preserve">.</w:t>
       </w:r>
     </w:p>
-    <w:bookmarkEnd w:id="190"/>
-    <w:bookmarkStart w:id="191" w:name="ref-ruggles_2021"/>
+    <w:bookmarkEnd w:id="181"/>
+    <w:bookmarkStart w:id="182" w:name="ref-ruggles_2021"/>
     <w:p>
       <w:pPr>
         <w:pStyle w:val="Bibliography"/>
@@ -11504,8 +10986,8 @@
         <w:t xml:space="preserve">.</w:t>
       </w:r>
     </w:p>
-    <w:bookmarkEnd w:id="191"/>
-    <w:bookmarkStart w:id="192" w:name="ref-saez_2011_samesex"/>
+    <w:bookmarkEnd w:id="182"/>
+    <w:bookmarkStart w:id="183" w:name="ref-saez_2011_samesex"/>
     <w:p>
       <w:pPr>
         <w:pStyle w:val="Bibliography"/>
@@ -11599,8 +11081,8 @@
         <w:t xml:space="preserve">19 (5).</w:t>
       </w:r>
     </w:p>
-    <w:bookmarkEnd w:id="192"/>
-    <w:bookmarkStart w:id="194" w:name="ref-salcedorobledo_2013_couples"/>
+    <w:bookmarkEnd w:id="183"/>
+    <w:bookmarkStart w:id="185" w:name="ref-salcedorobledo_2013_couples"/>
     <w:p>
       <w:pPr>
         <w:pStyle w:val="Bibliography"/>
@@ -11639,7 +11121,7 @@
       <w:r>
         <w:t xml:space="preserve"> </w:t>
       </w:r>
-      <w:hyperlink r:id="rId193">
+      <w:hyperlink r:id="rId184">
         <w:r>
           <w:rPr>
             <w:rStyle w:val="Hyperlink"/>
@@ -11651,8 +11133,8 @@
         <w:t xml:space="preserve">.</w:t>
       </w:r>
     </w:p>
-    <w:bookmarkEnd w:id="194"/>
-    <w:bookmarkStart w:id="196" w:name="ref-saleh_2020_queer"/>
+    <w:bookmarkEnd w:id="185"/>
+    <w:bookmarkStart w:id="187" w:name="ref-saleh_2020_queer"/>
     <w:p>
       <w:pPr>
         <w:pStyle w:val="Bibliography"/>
@@ -11724,7 +11206,7 @@
       <w:r>
         <w:t xml:space="preserve"> </w:t>
       </w:r>
-      <w:hyperlink r:id="rId195">
+      <w:hyperlink r:id="rId186">
         <w:r>
           <w:rPr>
             <w:rStyle w:val="Hyperlink"/>
@@ -11736,8 +11218,8 @@
         <w:t xml:space="preserve">.</w:t>
       </w:r>
     </w:p>
-    <w:bookmarkEnd w:id="196"/>
-    <w:bookmarkStart w:id="198" w:name="ref-sam_2015_teacher"/>
+    <w:bookmarkEnd w:id="187"/>
+    <w:bookmarkStart w:id="189" w:name="ref-sam_2015_teacher"/>
     <w:p>
       <w:pPr>
         <w:pStyle w:val="Bibliography"/>
@@ -11791,7 +11273,7 @@
       <w:r>
         <w:t xml:space="preserve"> </w:t>
       </w:r>
-      <w:hyperlink r:id="rId197">
+      <w:hyperlink r:id="rId188">
         <w:r>
           <w:rPr>
             <w:rStyle w:val="Hyperlink"/>
@@ -11803,8 +11285,8 @@
         <w:t xml:space="preserve">.</w:t>
       </w:r>
     </w:p>
-    <w:bookmarkEnd w:id="198"/>
-    <w:bookmarkStart w:id="200" w:name="ref-sassler_2020_cohabitation"/>
+    <w:bookmarkEnd w:id="189"/>
+    <w:bookmarkStart w:id="191" w:name="ref-sassler_2020_cohabitation"/>
     <w:p>
       <w:pPr>
         <w:pStyle w:val="Bibliography"/>
@@ -11885,7 +11367,7 @@
       <w:r>
         <w:t xml:space="preserve"> </w:t>
       </w:r>
-      <w:hyperlink r:id="rId199">
+      <w:hyperlink r:id="rId190">
         <w:r>
           <w:rPr>
             <w:rStyle w:val="Hyperlink"/>
@@ -11897,8 +11379,8 @@
         <w:t xml:space="preserve">.</w:t>
       </w:r>
     </w:p>
-    <w:bookmarkEnd w:id="200"/>
-    <w:bookmarkStart w:id="202" w:name="ref-schwartz_2009"/>
+    <w:bookmarkEnd w:id="191"/>
+    <w:bookmarkStart w:id="193" w:name="ref-schwartz_2009"/>
     <w:p>
       <w:pPr>
         <w:pStyle w:val="Bibliography"/>
@@ -11940,7 +11422,7 @@
       <w:r>
         <w:t xml:space="preserve"> </w:t>
       </w:r>
-      <w:hyperlink r:id="rId201">
+      <w:hyperlink r:id="rId192">
         <w:r>
           <w:rPr>
             <w:rStyle w:val="Hyperlink"/>
@@ -11952,8 +11434,8 @@
         <w:t xml:space="preserve">.</w:t>
       </w:r>
     </w:p>
-    <w:bookmarkEnd w:id="202"/>
-    <w:bookmarkStart w:id="204" w:name="ref-strohm_2009_living"/>
+    <w:bookmarkEnd w:id="193"/>
+    <w:bookmarkStart w:id="195" w:name="ref-strohm_2009_living"/>
     <w:p>
       <w:pPr>
         <w:pStyle w:val="Bibliography"/>
@@ -12001,7 +11483,7 @@
       <w:r>
         <w:t xml:space="preserve"> </w:t>
       </w:r>
-      <w:hyperlink r:id="rId203">
+      <w:hyperlink r:id="rId194">
         <w:r>
           <w:rPr>
             <w:rStyle w:val="Hyperlink"/>
@@ -12013,8 +11495,8 @@
         <w:t xml:space="preserve">.</w:t>
       </w:r>
     </w:p>
-    <w:bookmarkEnd w:id="204"/>
-    <w:bookmarkStart w:id="205" w:name="ref-sullivan_2004_family"/>
+    <w:bookmarkEnd w:id="195"/>
+    <w:bookmarkStart w:id="196" w:name="ref-sullivan_2004_family"/>
     <w:p>
       <w:pPr>
         <w:pStyle w:val="Bibliography"/>
@@ -12064,8 +11546,8 @@
         <w:t xml:space="preserve">.</w:t>
       </w:r>
     </w:p>
-    <w:bookmarkEnd w:id="205"/>
-    <w:bookmarkStart w:id="207" w:name="ref-thompson_2017_migration"/>
+    <w:bookmarkEnd w:id="196"/>
+    <w:bookmarkStart w:id="198" w:name="ref-thompson_2017_migration"/>
     <w:p>
       <w:pPr>
         <w:pStyle w:val="Bibliography"/>
@@ -12098,7 +11580,7 @@
       <w:r>
         <w:t xml:space="preserve"> </w:t>
       </w:r>
-      <w:hyperlink r:id="rId206">
+      <w:hyperlink r:id="rId197">
         <w:r>
           <w:rPr>
             <w:rStyle w:val="Hyperlink"/>
@@ -12110,8 +11592,8 @@
         <w:t xml:space="preserve">.</w:t>
       </w:r>
     </w:p>
-    <w:bookmarkEnd w:id="207"/>
-    <w:bookmarkStart w:id="209" w:name="ref-treas_2014_attitudes"/>
+    <w:bookmarkEnd w:id="198"/>
+    <w:bookmarkStart w:id="200" w:name="ref-treas_2014_attitudes"/>
     <w:p>
       <w:pPr>
         <w:pStyle w:val="Bibliography"/>
@@ -12156,7 +11638,7 @@
       <w:r>
         <w:t xml:space="preserve"> </w:t>
       </w:r>
-      <w:hyperlink r:id="rId208">
+      <w:hyperlink r:id="rId199">
         <w:r>
           <w:rPr>
             <w:rStyle w:val="Hyperlink"/>
@@ -12168,8 +11650,8 @@
         <w:t xml:space="preserve">.</w:t>
       </w:r>
     </w:p>
-    <w:bookmarkEnd w:id="209"/>
-    <w:bookmarkStart w:id="211" w:name="ref-umberson_2015_challenges"/>
+    <w:bookmarkEnd w:id="200"/>
+    <w:bookmarkStart w:id="202" w:name="ref-umberson_2015_challenges"/>
     <w:p>
       <w:pPr>
         <w:pStyle w:val="Bibliography"/>
@@ -12235,7 +11717,7 @@
       <w:r>
         <w:t xml:space="preserve"> </w:t>
       </w:r>
-      <w:hyperlink r:id="rId210">
+      <w:hyperlink r:id="rId201">
         <w:r>
           <w:rPr>
             <w:rStyle w:val="Hyperlink"/>
@@ -12247,8 +11729,8 @@
         <w:t xml:space="preserve">.</w:t>
       </w:r>
     </w:p>
-    <w:bookmarkEnd w:id="211"/>
-    <w:bookmarkStart w:id="212" w:name="ref-u.s.censusbureau_2013"/>
+    <w:bookmarkEnd w:id="202"/>
+    <w:bookmarkStart w:id="203" w:name="ref-u.s.censusbureau_2013"/>
     <w:p>
       <w:pPr>
         <w:pStyle w:val="Bibliography"/>
@@ -12281,8 +11763,8 @@
         <w:t xml:space="preserve">.</w:t>
       </w:r>
     </w:p>
-    <w:bookmarkEnd w:id="212"/>
-    <w:bookmarkStart w:id="213" w:name="ref-u.s.departmentofstate_2022_immigrant"/>
+    <w:bookmarkEnd w:id="203"/>
+    <w:bookmarkStart w:id="204" w:name="ref-u.s.departmentofstate_2022_immigrant"/>
     <w:p>
       <w:pPr>
         <w:pStyle w:val="Bibliography"/>
@@ -12336,8 +11818,8 @@
         <w:t xml:space="preserve">https://travel.state.gov/content/dam/visas/Statistics/AnnualReports/FY2021AnnualReport/FY21_TableI.pdf.</w:t>
       </w:r>
     </w:p>
-    <w:bookmarkEnd w:id="213"/>
-    <w:bookmarkStart w:id="215" w:name="ref-vandervleuten_2021_samesex"/>
+    <w:bookmarkEnd w:id="204"/>
+    <w:bookmarkStart w:id="206" w:name="ref-vandervleuten_2021_samesex"/>
     <w:p>
       <w:pPr>
         <w:pStyle w:val="Bibliography"/>
@@ -12409,7 +11891,7 @@
       <w:r>
         <w:t xml:space="preserve"> </w:t>
       </w:r>
-      <w:hyperlink r:id="rId214">
+      <w:hyperlink r:id="rId205">
         <w:r>
           <w:rPr>
             <w:rStyle w:val="Hyperlink"/>
@@ -12421,8 +11903,8 @@
         <w:t xml:space="preserve">.</w:t>
       </w:r>
     </w:p>
-    <w:bookmarkEnd w:id="215"/>
-    <w:bookmarkStart w:id="217" w:name="ref-vanzyl_2011_are"/>
+    <w:bookmarkEnd w:id="206"/>
+    <w:bookmarkStart w:id="208" w:name="ref-vanzyl_2011_are"/>
     <w:p>
       <w:pPr>
         <w:pStyle w:val="Bibliography"/>
@@ -12518,7 +12000,7 @@
       <w:r>
         <w:t xml:space="preserve"> </w:t>
       </w:r>
-      <w:hyperlink r:id="rId216">
+      <w:hyperlink r:id="rId207">
         <w:r>
           <w:rPr>
             <w:rStyle w:val="Hyperlink"/>
@@ -12530,8 +12012,8 @@
         <w:t xml:space="preserve">.</w:t>
       </w:r>
     </w:p>
-    <w:bookmarkEnd w:id="217"/>
-    <w:bookmarkStart w:id="219" w:name="ref-velasco_2018_human"/>
+    <w:bookmarkEnd w:id="208"/>
+    <w:bookmarkStart w:id="210" w:name="ref-velasco_2018_human"/>
     <w:p>
       <w:pPr>
         <w:pStyle w:val="Bibliography"/>
@@ -12594,7 +12076,7 @@
       <w:r>
         <w:t xml:space="preserve"> </w:t>
       </w:r>
-      <w:hyperlink r:id="rId218">
+      <w:hyperlink r:id="rId209">
         <w:r>
           <w:rPr>
             <w:rStyle w:val="Hyperlink"/>
@@ -12606,8 +12088,8 @@
         <w:t xml:space="preserve">.</w:t>
       </w:r>
     </w:p>
-    <w:bookmarkEnd w:id="219"/>
-    <w:bookmarkStart w:id="220" w:name="ref-velasco_2023_transnational"/>
+    <w:bookmarkEnd w:id="210"/>
+    <w:bookmarkStart w:id="211" w:name="ref-velasco_2023_transnational"/>
     <w:p>
       <w:pPr>
         <w:pStyle w:val="Bibliography"/>
@@ -12701,8 +12183,8 @@
         <w:t xml:space="preserve">128 (4).</w:t>
       </w:r>
     </w:p>
-    <w:bookmarkEnd w:id="220"/>
-    <w:bookmarkStart w:id="222" w:name="ref-wang_2018_coming"/>
+    <w:bookmarkEnd w:id="211"/>
+    <w:bookmarkStart w:id="213" w:name="ref-wang_2018_coming"/>
     <w:p>
       <w:pPr>
         <w:pStyle w:val="Bibliography"/>
@@ -12789,7 +12271,7 @@
       <w:r>
         <w:t xml:space="preserve"> </w:t>
       </w:r>
-      <w:hyperlink r:id="rId221">
+      <w:hyperlink r:id="rId212">
         <w:r>
           <w:rPr>
             <w:rStyle w:val="Hyperlink"/>
@@ -12801,8 +12283,8 @@
         <w:t xml:space="preserve">.</w:t>
       </w:r>
     </w:p>
-    <w:bookmarkEnd w:id="222"/>
-    <w:bookmarkStart w:id="224" w:name="ref-yu_2015_changes"/>
+    <w:bookmarkEnd w:id="213"/>
+    <w:bookmarkStart w:id="215" w:name="ref-yu_2015_changes"/>
     <w:p>
       <w:pPr>
         <w:pStyle w:val="Bibliography"/>
@@ -12868,7 +12350,7 @@
       <w:r>
         <w:t xml:space="preserve"> </w:t>
       </w:r>
-      <w:hyperlink r:id="rId223">
+      <w:hyperlink r:id="rId214">
         <w:r>
           <w:rPr>
             <w:rStyle w:val="Hyperlink"/>
@@ -12880,15 +12362,15 @@
         <w:t xml:space="preserve">.</w:t>
       </w:r>
     </w:p>
-    <w:bookmarkEnd w:id="224"/>
-    <w:bookmarkEnd w:id="225"/>
+    <w:bookmarkEnd w:id="215"/>
+    <w:bookmarkEnd w:id="216"/>
     <w:p>
       <w:r>
         <w:br w:type="page"/>
       </w:r>
     </w:p>
-    <w:bookmarkEnd w:id="226"/>
-    <w:bookmarkStart w:id="227" w:name="tables"/>
+    <w:bookmarkEnd w:id="217"/>
+    <w:bookmarkStart w:id="218" w:name="tables"/>
     <w:p>
       <w:pPr>
         <w:pStyle w:val="Heading1"/>
@@ -18383,8 +17865,8 @@
         <w:br w:type="page"/>
       </w:r>
     </w:p>
-    <w:bookmarkEnd w:id="227"/>
-    <w:bookmarkStart w:id="243" w:name="figures"/>
+    <w:bookmarkEnd w:id="218"/>
+    <w:bookmarkStart w:id="234" w:name="figures"/>
     <w:p>
       <w:pPr>
         <w:pStyle w:val="Heading1"/>
@@ -18402,18 +17884,18 @@
           <wp:inline>
             <wp:extent cx="5943600" cy="3566160"/>
             <wp:effectExtent b="0" l="0" r="0" t="0"/>
-            <wp:docPr descr="Figure 1: Estimated counts of individuals in mixed-citizenship, same-same couples from the American Community Survey. The “Regressive” sample includes only countries with a LGB policy score less than 0, and the “Progressive” sample includes only those with a score greater than 3. The sample is limited to individuals aged 18 to 64 in the 50 U.S. states. Immigrants in the sample are limited to those who immigrated at age 18 or older." title="" id="229" name="Picture"/>
+            <wp:docPr descr="Figure 1: Estimated counts of individuals in mixed-citizenship, same-same couples from the American Community Survey. The “Regressive” sample includes only countries with a LGB policy score less than 0, and the “Progressive” sample includes only those with a score greater than 3. The sample is limited to individuals aged 18 to 64 in the 50 U.S. states. Immigrants in the sample are limited to those who immigrated at age 18 or older." title="" id="220" name="Picture"/>
             <a:graphic>
               <a:graphicData uri="http://schemas.openxmlformats.org/drawingml/2006/picture">
                 <pic:pic>
                   <pic:nvPicPr>
-                    <pic:cNvPr descr="ssimm_did_files/figure-docx/desc-1.png" id="230" name="Picture"/>
+                    <pic:cNvPr descr="ssimm_did_files/figure-docx/desc-1.png" id="221" name="Picture"/>
                     <pic:cNvPicPr>
                       <a:picLocks noChangeArrowheads="1" noChangeAspect="1"/>
                     </pic:cNvPicPr>
                   </pic:nvPicPr>
                   <pic:blipFill>
-                    <a:blip r:embed="rId228"/>
+                    <a:blip r:embed="rId219"/>
                     <a:stretch>
                       <a:fillRect/>
                     </a:stretch>
@@ -18498,18 +17980,18 @@
           <wp:inline>
             <wp:extent cx="5943600" cy="4160520"/>
             <wp:effectExtent b="0" l="0" r="0" t="0"/>
-            <wp:docPr descr="Figure 2: Conceptual comparison of simple-difference (D), difference-in-differences (DD), and triple-difference (DDD) designs. The trend of interest is shown in orange, and the vertical, dashed lines represent the moment the treatment is applied. Authors’ creation." title="" id="232" name="Picture"/>
+            <wp:docPr descr="Figure 2: Conceptual comparison of simple-difference (D), difference-in-differences (DD), and triple-difference (DDD) designs. The trend of interest is shown in orange, and the vertical, dashed lines represent the moment the treatment is applied. Authors’ creation." title="" id="223" name="Picture"/>
             <a:graphic>
               <a:graphicData uri="http://schemas.openxmlformats.org/drawingml/2006/picture">
                 <pic:pic>
                   <pic:nvPicPr>
-                    <pic:cNvPr descr="ssimm_did_files/figure-docx/method-desc-1.png" id="233" name="Picture"/>
+                    <pic:cNvPr descr="ssimm_did_files/figure-docx/method-desc-1.png" id="224" name="Picture"/>
                     <pic:cNvPicPr>
                       <a:picLocks noChangeArrowheads="1" noChangeAspect="1"/>
                     </pic:cNvPicPr>
                   </pic:nvPicPr>
                   <pic:blipFill>
-                    <a:blip r:embed="rId231"/>
+                    <a:blip r:embed="rId222"/>
                     <a:stretch>
                       <a:fillRect/>
                     </a:stretch>
@@ -18558,18 +18040,18 @@
           <wp:inline>
             <wp:extent cx="5943600" cy="4160520"/>
             <wp:effectExtent b="0" l="0" r="0" t="0"/>
-            <wp:docPr descr="Figure 3: Dynamic specification of quasi-Poisson regression with two-way fixed effects, displaying the coefficient for the Year × Same-sex × Mixed-citizenship interaction. Survey years are aggregated into pairs, with 2008-2009 as the base category." title="" id="235" name="Picture"/>
+            <wp:docPr descr="Figure 3: Dynamic specification of quasi-Poisson regression with two-way fixed effects, displaying the coefficient for the Year × Same-sex × Mixed-citizenship interaction. Survey years are aggregated into pairs, with 2008-2009 as the base category." title="" id="226" name="Picture"/>
             <a:graphic>
               <a:graphicData uri="http://schemas.openxmlformats.org/drawingml/2006/picture">
                 <pic:pic>
                   <pic:nvPicPr>
-                    <pic:cNvPr descr="ssimm_did_files/figure-docx/lag-plot-1.png" id="236" name="Picture"/>
+                    <pic:cNvPr descr="ssimm_did_files/figure-docx/lag-plot-1.png" id="227" name="Picture"/>
                     <pic:cNvPicPr>
                       <a:picLocks noChangeArrowheads="1" noChangeAspect="1"/>
                     </pic:cNvPicPr>
                   </pic:nvPicPr>
                   <pic:blipFill>
-                    <a:blip r:embed="rId234"/>
+                    <a:blip r:embed="rId225"/>
                     <a:stretch>
                       <a:fillRect/>
                     </a:stretch>
@@ -18618,18 +18100,18 @@
           <wp:inline>
             <wp:extent cx="5943600" cy="7132320"/>
             <wp:effectExtent b="0" l="0" r="0" t="0"/>
-            <wp:docPr descr="Figure 4: Estimated counts of individuals in mixed-citizenship couples originating in countries with specific LGB policies. Progressive policies are shown in green and regressive policies are shown in orange." title="" id="238" name="Picture"/>
+            <wp:docPr descr="Figure 4: Estimated counts of individuals in mixed-citizenship couples originating in countries with specific LGB policies. Progressive policies are shown in green and regressive policies are shown in orange." title="" id="229" name="Picture"/>
             <a:graphic>
               <a:graphicData uri="http://schemas.openxmlformats.org/drawingml/2006/picture">
                 <pic:pic>
                   <pic:nvPicPr>
-                    <pic:cNvPr descr="ssimm_did_files/figure-docx/policies-desc-plot-1.png" id="239" name="Picture"/>
+                    <pic:cNvPr descr="ssimm_did_files/figure-docx/policies-desc-plot-1.png" id="230" name="Picture"/>
                     <pic:cNvPicPr>
                       <a:picLocks noChangeArrowheads="1" noChangeAspect="1"/>
                     </pic:cNvPicPr>
                   </pic:nvPicPr>
                   <pic:blipFill>
-                    <a:blip r:embed="rId237"/>
+                    <a:blip r:embed="rId228"/>
                     <a:stretch>
                       <a:fillRect/>
                     </a:stretch>
@@ -18678,18 +18160,18 @@
           <wp:inline>
             <wp:extent cx="5943600" cy="4754880"/>
             <wp:effectExtent b="0" l="0" r="0" t="0"/>
-            <wp:docPr descr="Figure 5: Specific policy-stratified quasi-Poisson DDD regressions of counts of individuals in mixed-citizenship, same-sex couples, with state-level controls. Estimates and 95-percent confidence intervals are for the inverse variance-weighted average difference between samples that include individuals experiencing a policy and those who are not, for coefficients for the three-way interaction between indicators for same-sex, mixed-citizenship, and post-2013 survey year" title="" id="241" name="Picture"/>
+            <wp:docPr descr="Figure 5: Specific policy-stratified quasi-Poisson DDD regressions of counts of individuals in mixed-citizenship, same-sex couples, with state-level controls. Estimates and 95-percent confidence intervals are for the inverse variance-weighted average difference between samples that include individuals experiencing a policy and those who are not, for coefficients for the three-way interaction between indicators for same-sex, mixed-citizenship, and post-2013 survey year" title="" id="232" name="Picture"/>
             <a:graphic>
               <a:graphicData uri="http://schemas.openxmlformats.org/drawingml/2006/picture">
                 <pic:pic>
                   <pic:nvPicPr>
-                    <pic:cNvPr descr="ssimm_did_files/figure-docx/policy-combos-1.png" id="242" name="Picture"/>
+                    <pic:cNvPr descr="ssimm_did_files/figure-docx/policy-combos-1.png" id="233" name="Picture"/>
                     <pic:cNvPicPr>
                       <a:picLocks noChangeArrowheads="1" noChangeAspect="1"/>
                     </pic:cNvPicPr>
                   </pic:nvPicPr>
                   <pic:blipFill>
-                    <a:blip r:embed="rId240"/>
+                    <a:blip r:embed="rId231"/>
                     <a:stretch>
                       <a:fillRect/>
                     </a:stretch>
@@ -18724,7 +18206,7 @@
         <w:t xml:space="preserve">Figure 5: Specific policy-stratified quasi-Poisson DDD regressions of counts of individuals in mixed-citizenship, same-sex couples, with state-level controls. Estimates and 95-percent confidence intervals are for the inverse variance-weighted average difference between samples that include individuals experiencing a policy and those who are not, for coefficients for the three-way interaction between indicators for same-sex, mixed-citizenship, and post-2013 survey year</w:t>
       </w:r>
     </w:p>
-    <w:bookmarkEnd w:id="243"/>
+    <w:bookmarkEnd w:id="234"/>
     <w:sectPr>
       <w:footerReference r:id="rId9" w:type="even"/>
       <w:footerReference r:id="rId10" w:type="default"/>

</xml_diff>